<commit_message>
spelling USRE rather than USER - thanks Ian S.
git-svn-id: svn://127.0.0.1/Core@8479 17c802ae-cbca-534c-9e8e-6d19a4926c45
</commit_message>
<xml_diff>
--- a/trunk/doc/Core Release Notes v4.7.0.0.docx
+++ b/trunk/doc/Core Release Notes v4.7.0.0.docx
@@ -72,22 +72,42 @@
       <w:pPr>
         <w:pStyle w:val="coverinfo"/>
       </w:pPr>
-      <w:fldSimple w:instr=" TITLE   \* MERGEFORMAT ">
-        <w:r>
-          <w:t>EXOR</w:t>
-        </w:r>
-      </w:fldSimple>
+      <w:r>
+        <w:fldChar w:fldCharType="begin"/>
+      </w:r>
+      <w:r>
+        <w:instrText xml:space="preserve"> TITLE   \* MERGEFORMAT </w:instrText>
+      </w:r>
+      <w:r>
+        <w:fldChar w:fldCharType="separate"/>
+      </w:r>
+      <w:r>
+        <w:t>EXOR</w:t>
+      </w:r>
+      <w:r>
+        <w:fldChar w:fldCharType="end"/>
+      </w:r>
     </w:p>
     <w:p/>
     <w:p>
       <w:pPr>
         <w:pStyle w:val="coverinfo"/>
       </w:pPr>
-      <w:fldSimple w:instr=" SUBJECT   \* MERGEFORMAT ">
-        <w:r>
-          <w:t>Core Highways Release Notes</w:t>
-        </w:r>
-      </w:fldSimple>
+      <w:r>
+        <w:fldChar w:fldCharType="begin"/>
+      </w:r>
+      <w:r>
+        <w:instrText xml:space="preserve"> SUBJECT   \* MERGEFORMAT </w:instrText>
+      </w:r>
+      <w:r>
+        <w:fldChar w:fldCharType="separate"/>
+      </w:r>
+      <w:r>
+        <w:t>Core Highways Release Notes</w:t>
+      </w:r>
+      <w:r>
+        <w:fldChar w:fldCharType="end"/>
+      </w:r>
     </w:p>
     <w:p>
       <w:pPr>
@@ -98,17 +118,27 @@
       <w:pPr>
         <w:pStyle w:val="CoverVersion"/>
       </w:pPr>
-      <w:fldSimple w:instr=" COMMENTS   \* MERGEFORMAT ">
-        <w:r>
-          <w:t>v4.</w:t>
-        </w:r>
-        <w:r>
-          <w:t>7</w:t>
-        </w:r>
-        <w:r>
-          <w:t>.0.0</w:t>
-        </w:r>
-      </w:fldSimple>
+      <w:r>
+        <w:fldChar w:fldCharType="begin"/>
+      </w:r>
+      <w:r>
+        <w:instrText xml:space="preserve"> COMMENTS   \* MERGEFORMAT </w:instrText>
+      </w:r>
+      <w:r>
+        <w:fldChar w:fldCharType="separate"/>
+      </w:r>
+      <w:r>
+        <w:t>v4.</w:t>
+      </w:r>
+      <w:r>
+        <w:t>7</w:t>
+      </w:r>
+      <w:r>
+        <w:t>.0.0</w:t>
+      </w:r>
+      <w:r>
+        <w:fldChar w:fldCharType="end"/>
+      </w:r>
     </w:p>
     <w:p>
       <w:pPr>
@@ -1942,7 +1972,6 @@
           <w:lang w:val="en-GB" w:eastAsia="en-GB"/>
         </w:rPr>
       </w:pPr>
-      <w:bookmarkStart w:id="0" w:name="_GoBack"/>
       <w:r>
         <w:rPr>
           <w:noProof/>
@@ -2007,7 +2036,6 @@
         <w:fldChar w:fldCharType="end"/>
       </w:r>
     </w:p>
-    <w:bookmarkEnd w:id="0"/>
     <w:p>
       <w:pPr>
         <w:pStyle w:val="TOC3"/>
@@ -2566,34 +2594,34 @@
       <w:pPr>
         <w:pStyle w:val="Heading1"/>
       </w:pPr>
-      <w:bookmarkStart w:id="1" w:name="_Toc365372508"/>
+      <w:bookmarkStart w:id="0" w:name="_Toc365372508"/>
       <w:r>
         <w:t>About this Document</w:t>
       </w:r>
-      <w:bookmarkEnd w:id="1"/>
+      <w:bookmarkEnd w:id="0"/>
     </w:p>
     <w:p>
       <w:pPr>
         <w:pStyle w:val="Heading2"/>
       </w:pPr>
-      <w:bookmarkStart w:id="2" w:name="_Toc180569817"/>
-      <w:bookmarkStart w:id="3" w:name="_Toc208127260"/>
-      <w:bookmarkStart w:id="4" w:name="_Toc292893185"/>
-      <w:bookmarkStart w:id="5" w:name="_Toc335646555"/>
-      <w:bookmarkStart w:id="6" w:name="_Toc338677084"/>
-      <w:bookmarkStart w:id="7" w:name="_Toc365372509"/>
+      <w:bookmarkStart w:id="1" w:name="_Toc180569817"/>
+      <w:bookmarkStart w:id="2" w:name="_Toc208127260"/>
+      <w:bookmarkStart w:id="3" w:name="_Toc292893185"/>
+      <w:bookmarkStart w:id="4" w:name="_Toc335646555"/>
+      <w:bookmarkStart w:id="5" w:name="_Toc338677084"/>
+      <w:bookmarkStart w:id="6" w:name="_Toc365372509"/>
       <w:r>
         <w:t>Author</w:t>
       </w:r>
+      <w:bookmarkEnd w:id="1"/>
       <w:bookmarkEnd w:id="2"/>
       <w:bookmarkEnd w:id="3"/>
       <w:bookmarkEnd w:id="4"/>
       <w:bookmarkEnd w:id="5"/>
+      <w:r>
+        <w:t>s</w:t>
+      </w:r>
       <w:bookmarkEnd w:id="6"/>
-      <w:r>
-        <w:t>s</w:t>
-      </w:r>
-      <w:bookmarkEnd w:id="7"/>
     </w:p>
     <w:p>
       <w:pPr>
@@ -2610,21 +2638,21 @@
       <w:pPr>
         <w:pStyle w:val="Heading2"/>
       </w:pPr>
-      <w:bookmarkStart w:id="8" w:name="_Toc180569818"/>
-      <w:bookmarkStart w:id="9" w:name="_Toc208127261"/>
-      <w:bookmarkStart w:id="10" w:name="_Toc292893186"/>
-      <w:bookmarkStart w:id="11" w:name="_Toc335646556"/>
-      <w:bookmarkStart w:id="12" w:name="_Toc338677085"/>
-      <w:bookmarkStart w:id="13" w:name="_Toc365372510"/>
+      <w:bookmarkStart w:id="7" w:name="_Toc180569818"/>
+      <w:bookmarkStart w:id="8" w:name="_Toc208127261"/>
+      <w:bookmarkStart w:id="9" w:name="_Toc292893186"/>
+      <w:bookmarkStart w:id="10" w:name="_Toc335646556"/>
+      <w:bookmarkStart w:id="11" w:name="_Toc338677085"/>
+      <w:bookmarkStart w:id="12" w:name="_Toc365372510"/>
       <w:r>
         <w:t>Document Summary</w:t>
       </w:r>
+      <w:bookmarkEnd w:id="7"/>
       <w:bookmarkEnd w:id="8"/>
       <w:bookmarkEnd w:id="9"/>
       <w:bookmarkEnd w:id="10"/>
       <w:bookmarkEnd w:id="11"/>
       <w:bookmarkEnd w:id="12"/>
-      <w:bookmarkEnd w:id="13"/>
     </w:p>
     <w:p>
       <w:pPr>
@@ -2638,24 +2666,24 @@
       <w:pPr>
         <w:pStyle w:val="Heading2"/>
       </w:pPr>
-      <w:bookmarkStart w:id="14" w:name="_Toc180569820"/>
-      <w:bookmarkStart w:id="15" w:name="_Toc208127263"/>
-      <w:bookmarkStart w:id="16" w:name="_Toc292893188"/>
-      <w:bookmarkStart w:id="17" w:name="_Toc335646558"/>
-      <w:bookmarkStart w:id="18" w:name="_Toc338677087"/>
-      <w:bookmarkStart w:id="19" w:name="_Toc365372511"/>
+      <w:bookmarkStart w:id="13" w:name="_Toc180569820"/>
+      <w:bookmarkStart w:id="14" w:name="_Toc208127263"/>
+      <w:bookmarkStart w:id="15" w:name="_Toc292893188"/>
+      <w:bookmarkStart w:id="16" w:name="_Toc335646558"/>
+      <w:bookmarkStart w:id="17" w:name="_Toc338677087"/>
+      <w:bookmarkStart w:id="18" w:name="_Toc365372511"/>
       <w:r>
         <w:t>Reference document</w:t>
       </w:r>
+      <w:bookmarkEnd w:id="13"/>
+      <w:r>
+        <w:t>s</w:t>
+      </w:r>
       <w:bookmarkEnd w:id="14"/>
-      <w:r>
-        <w:t>s</w:t>
-      </w:r>
       <w:bookmarkEnd w:id="15"/>
       <w:bookmarkEnd w:id="16"/>
       <w:bookmarkEnd w:id="17"/>
       <w:bookmarkEnd w:id="18"/>
-      <w:bookmarkEnd w:id="19"/>
     </w:p>
     <w:tbl>
       <w:tblPr>
@@ -2777,21 +2805,21 @@
       <w:pPr>
         <w:pStyle w:val="Heading2"/>
       </w:pPr>
-      <w:bookmarkStart w:id="20" w:name="_Toc180569821"/>
-      <w:bookmarkStart w:id="21" w:name="_Toc208127264"/>
-      <w:bookmarkStart w:id="22" w:name="_Toc292893189"/>
-      <w:bookmarkStart w:id="23" w:name="_Toc335646559"/>
-      <w:bookmarkStart w:id="24" w:name="_Toc338677088"/>
-      <w:bookmarkStart w:id="25" w:name="_Toc365372512"/>
+      <w:bookmarkStart w:id="19" w:name="_Toc180569821"/>
+      <w:bookmarkStart w:id="20" w:name="_Toc208127264"/>
+      <w:bookmarkStart w:id="21" w:name="_Toc292893189"/>
+      <w:bookmarkStart w:id="22" w:name="_Toc335646559"/>
+      <w:bookmarkStart w:id="23" w:name="_Toc338677088"/>
+      <w:bookmarkStart w:id="24" w:name="_Toc365372512"/>
       <w:r>
         <w:t>Distribution</w:t>
       </w:r>
+      <w:bookmarkEnd w:id="19"/>
       <w:bookmarkEnd w:id="20"/>
       <w:bookmarkEnd w:id="21"/>
       <w:bookmarkEnd w:id="22"/>
       <w:bookmarkEnd w:id="23"/>
       <w:bookmarkEnd w:id="24"/>
-      <w:bookmarkEnd w:id="25"/>
     </w:p>
     <w:p>
       <w:pPr>
@@ -2805,20 +2833,20 @@
       <w:pPr>
         <w:pStyle w:val="Heading1"/>
       </w:pPr>
-      <w:bookmarkStart w:id="26" w:name="_Toc292893191"/>
-      <w:bookmarkStart w:id="27" w:name="_Toc335646561"/>
-      <w:bookmarkStart w:id="28" w:name="_Toc338677090"/>
-      <w:bookmarkStart w:id="29" w:name="_Toc365372513"/>
+      <w:bookmarkStart w:id="25" w:name="_Toc292893191"/>
+      <w:bookmarkStart w:id="26" w:name="_Toc335646561"/>
+      <w:bookmarkStart w:id="27" w:name="_Toc338677090"/>
+      <w:bookmarkStart w:id="28" w:name="_Toc365372513"/>
       <w:r>
         <w:t>Introduction</w:t>
       </w:r>
+      <w:bookmarkEnd w:id="25"/>
       <w:bookmarkEnd w:id="26"/>
       <w:bookmarkEnd w:id="27"/>
       <w:bookmarkEnd w:id="28"/>
-      <w:bookmarkEnd w:id="29"/>
     </w:p>
     <w:p>
-      <w:bookmarkStart w:id="30" w:name="_Toc244487318"/>
+      <w:bookmarkStart w:id="29" w:name="_Toc244487318"/>
       <w:r>
         <w:t xml:space="preserve">This document highlights the key changes to the </w:t>
       </w:r>
@@ -2991,15 +3019,15 @@
       <w:pPr>
         <w:pStyle w:val="Heading1"/>
       </w:pPr>
-      <w:bookmarkStart w:id="31" w:name="_Toc335646563"/>
-      <w:bookmarkStart w:id="32" w:name="_Toc338677092"/>
-      <w:bookmarkStart w:id="33" w:name="_Toc365372514"/>
+      <w:bookmarkStart w:id="30" w:name="_Toc335646563"/>
+      <w:bookmarkStart w:id="31" w:name="_Toc338677092"/>
+      <w:bookmarkStart w:id="32" w:name="_Toc365372514"/>
       <w:r>
         <w:t>Developer 11 Changes</w:t>
       </w:r>
+      <w:bookmarkEnd w:id="30"/>
       <w:bookmarkEnd w:id="31"/>
       <w:bookmarkEnd w:id="32"/>
-      <w:bookmarkEnd w:id="33"/>
     </w:p>
     <w:p>
       <w:r>
@@ -3042,311 +3070,311 @@
       <w:pPr>
         <w:pStyle w:val="Heading1"/>
       </w:pPr>
-      <w:bookmarkStart w:id="34" w:name="_Toc335646564"/>
-      <w:bookmarkStart w:id="35" w:name="_Toc338677093"/>
-      <w:bookmarkStart w:id="36" w:name="_Toc365372515"/>
+      <w:bookmarkStart w:id="33" w:name="_Toc335646564"/>
+      <w:bookmarkStart w:id="34" w:name="_Toc338677093"/>
+      <w:bookmarkStart w:id="35" w:name="_Toc365372515"/>
       <w:r>
         <w:t>Oracle 11.2.0.2</w:t>
       </w:r>
+      <w:bookmarkEnd w:id="33"/>
       <w:bookmarkEnd w:id="34"/>
       <w:bookmarkEnd w:id="35"/>
+    </w:p>
+    <w:p>
+      <w:r>
+        <w:t>P</w:t>
+      </w:r>
+      <w:r>
+        <w:t xml:space="preserve">lease continue to ensure that statistics are disassociated from spatial objects as described in </w:t>
+      </w:r>
+      <w:r>
+        <w:t xml:space="preserve">the 4500 release notes and </w:t>
+      </w:r>
+      <w:r>
+        <w:t>as advised in the note issued by Oracle – Document [</w:t>
+      </w:r>
+      <w:r>
+        <w:t>ID 1268383.1]</w:t>
+      </w:r>
+      <w:r>
+        <w:t xml:space="preserve"> – </w:t>
+      </w:r>
+      <w:r>
+        <w:t>Slow Performance when using SDO_RELATE/SDO_FILTER. This note advises that the statistics on spatial tables and indexes are disassociated from the processes that use these indexes – namely spatial filters. The following adjustments are recommended in this note.</w:t>
+      </w:r>
+    </w:p>
+    <w:p/>
+    <w:p>
+      <w:pPr>
+        <w:pStyle w:val="Code01"/>
+      </w:pPr>
+      <w:proofErr w:type="gramStart"/>
+      <w:r>
+        <w:t>connect</w:t>
+      </w:r>
+      <w:proofErr w:type="gramEnd"/>
+      <w:r>
+        <w:t xml:space="preserve"> /as </w:t>
+      </w:r>
+      <w:proofErr w:type="spellStart"/>
+      <w:r>
+        <w:t>sysdba</w:t>
+      </w:r>
+      <w:proofErr w:type="spellEnd"/>
+      <w:r>
+        <w:br/>
+        <w:t xml:space="preserve">alter session set </w:t>
+      </w:r>
+      <w:proofErr w:type="spellStart"/>
+      <w:r>
+        <w:t>current_schema</w:t>
+      </w:r>
+      <w:proofErr w:type="spellEnd"/>
+      <w:r>
+        <w:t>=MDSYS;</w:t>
+      </w:r>
+      <w:r>
+        <w:br/>
+        <w:t xml:space="preserve">DISASSOCIATE STATISTICS FROM INDEXTYPES </w:t>
+      </w:r>
+      <w:proofErr w:type="spellStart"/>
+      <w:r>
+        <w:t>spatial_index</w:t>
+      </w:r>
+      <w:proofErr w:type="spellEnd"/>
+      <w:r>
+        <w:t xml:space="preserve"> FORCE;</w:t>
+      </w:r>
+      <w:r>
+        <w:br/>
+        <w:t>DISASSOCIATE STATISTICS FROM PACKAGES sdo_3gl FORCE;</w:t>
+      </w:r>
+      <w:r>
+        <w:br/>
+        <w:t xml:space="preserve">DISASSOCIATE STATISTICS FROM PACKAGES </w:t>
+      </w:r>
+      <w:proofErr w:type="spellStart"/>
+      <w:r>
+        <w:t>prvt_idx</w:t>
+      </w:r>
+      <w:proofErr w:type="spellEnd"/>
+      <w:r>
+        <w:t xml:space="preserve"> FORCE;</w:t>
+      </w:r>
+    </w:p>
+    <w:p>
+      <w:pPr>
+        <w:pStyle w:val="Heading1"/>
+      </w:pPr>
+      <w:bookmarkStart w:id="36" w:name="_Toc365372516"/>
+      <w:r>
+        <w:t>Spatial Registration and SDE metadata</w:t>
+      </w:r>
       <w:bookmarkEnd w:id="36"/>
     </w:p>
     <w:p>
-      <w:r>
-        <w:t>P</w:t>
-      </w:r>
-      <w:r>
-        <w:t xml:space="preserve">lease continue to ensure that statistics are disassociated from spatial objects as described in </w:t>
-      </w:r>
-      <w:r>
-        <w:t xml:space="preserve">the 4500 release notes and </w:t>
-      </w:r>
-      <w:r>
-        <w:t>as advised in the note issued by Oracle – Document [</w:t>
-      </w:r>
-      <w:r>
-        <w:t>ID 1268383.1]</w:t>
-      </w:r>
-      <w:r>
-        <w:t xml:space="preserve"> – </w:t>
-      </w:r>
-      <w:r>
-        <w:t>Slow Performance when using SDO_RELATE/SDO_FILTER. This note advises that the statistics on spatial tables and indexes are disassociated from the processes that use these indexes – namely spatial filters. The following adjustments are recommended in this note.</w:t>
-      </w:r>
-    </w:p>
-    <w:p/>
-    <w:p>
-      <w:pPr>
-        <w:pStyle w:val="Code01"/>
-      </w:pPr>
+      <w:pPr>
+        <w:rPr>
+          <w:lang w:val="en-GB"/>
+        </w:rPr>
+      </w:pPr>
+      <w:r>
+        <w:rPr>
+          <w:lang w:val="en-GB"/>
+        </w:rPr>
+        <w:t xml:space="preserve">The Map Capture Interface product allows for loading and extraction of shape files. It requires all details of </w:t>
+      </w:r>
+      <w:r>
+        <w:t xml:space="preserve">the </w:t>
+      </w:r>
+      <w:r>
+        <w:rPr>
+          <w:lang w:val="en-GB"/>
+        </w:rPr>
+        <w:t xml:space="preserve">asset spatial and </w:t>
+      </w:r>
       <w:proofErr w:type="gramStart"/>
       <w:r>
-        <w:t>connect</w:t>
+        <w:rPr>
+          <w:lang w:val="en-GB"/>
+        </w:rPr>
+        <w:t>attribute</w:t>
       </w:r>
       <w:proofErr w:type="gramEnd"/>
       <w:r>
-        <w:t xml:space="preserve"> /as </w:t>
-      </w:r>
-      <w:proofErr w:type="spellStart"/>
-      <w:r>
-        <w:t>sysdba</w:t>
-      </w:r>
-      <w:proofErr w:type="spellEnd"/>
-      <w:r>
-        <w:br/>
-        <w:t xml:space="preserve">alter session set </w:t>
-      </w:r>
-      <w:proofErr w:type="spellStart"/>
-      <w:r>
-        <w:t>current_schema</w:t>
-      </w:r>
-      <w:proofErr w:type="spellEnd"/>
-      <w:r>
-        <w:t>=MDSYS;</w:t>
-      </w:r>
-      <w:r>
-        <w:br/>
-        <w:t xml:space="preserve">DISASSOCIATE STATISTICS FROM INDEXTYPES </w:t>
-      </w:r>
-      <w:proofErr w:type="spellStart"/>
-      <w:r>
-        <w:t>spatial_index</w:t>
-      </w:r>
-      <w:proofErr w:type="spellEnd"/>
-      <w:r>
-        <w:t xml:space="preserve"> FORCE;</w:t>
-      </w:r>
-      <w:r>
-        <w:br/>
-        <w:t>DISASSOCIATE STATISTICS FROM PACKAGES sdo_3gl FORCE;</w:t>
-      </w:r>
-      <w:r>
-        <w:br/>
-        <w:t xml:space="preserve">DISASSOCIATE STATISTICS FROM PACKAGES </w:t>
-      </w:r>
-      <w:proofErr w:type="spellStart"/>
-      <w:r>
-        <w:t>prvt_idx</w:t>
-      </w:r>
-      <w:proofErr w:type="spellEnd"/>
-      <w:r>
-        <w:t xml:space="preserve"> FORCE;</w:t>
+        <w:rPr>
+          <w:lang w:val="en-GB"/>
+        </w:rPr>
+        <w:t xml:space="preserve"> data to be registered </w:t>
+      </w:r>
+      <w:r>
+        <w:t xml:space="preserve">in the SDE Geodatabase in order to make the data </w:t>
+      </w:r>
+      <w:r>
+        <w:rPr>
+          <w:lang w:val="en-GB"/>
+        </w:rPr>
+        <w:t xml:space="preserve">available </w:t>
+      </w:r>
+      <w:r>
+        <w:t xml:space="preserve">to </w:t>
+      </w:r>
+      <w:r>
+        <w:rPr>
+          <w:lang w:val="en-GB"/>
+        </w:rPr>
+        <w:t xml:space="preserve">users. </w:t>
       </w:r>
     </w:p>
     <w:p>
       <w:pPr>
+        <w:rPr>
+          <w:lang w:val="en-GB"/>
+        </w:rPr>
+      </w:pPr>
+      <w:r>
+        <w:rPr>
+          <w:lang w:val="en-GB"/>
+        </w:rPr>
+        <w:t xml:space="preserve">At release 4.5 of the core application, the use of private views owned by sub-ordinate users was removed in favour of the standard settings of using private or public synonyms as directed using the option HIGPUBSYN. This was not the case for the Map capture Interface which continued to rely on private views and a lot of metadata held in the SDE schema. </w:t>
+      </w:r>
+    </w:p>
+    <w:p>
+      <w:pPr>
+        <w:rPr>
+          <w:lang w:val="en-GB"/>
+        </w:rPr>
+      </w:pPr>
+      <w:r>
+        <w:rPr>
+          <w:lang w:val="en-GB"/>
+        </w:rPr>
+        <w:t xml:space="preserve">This left a hole for the Map Capture Interface users in the sense that the core product would no-longer create and update the private views and no longer maintain the SDE metadata. </w:t>
+      </w:r>
+    </w:p>
+    <w:p>
+      <w:pPr>
+        <w:rPr>
+          <w:lang w:val="en-GB"/>
+        </w:rPr>
+      </w:pPr>
+      <w:r>
+        <w:rPr>
+          <w:lang w:val="en-GB"/>
+        </w:rPr>
+        <w:t xml:space="preserve">Recent fixes to the Map Capture Interface have removed the need for the private views but these changes have also necessitated some minor changes to the core application programs. Left unchecked, standard core fixes such as the general update fix 23 will reset the core changes thus losing some of the critical features of the MCI fix. </w:t>
+      </w:r>
+    </w:p>
+    <w:p>
+      <w:pPr>
+        <w:rPr>
+          <w:lang w:val="en-GB"/>
+        </w:rPr>
+      </w:pPr>
+      <w:r>
+        <w:rPr>
+          <w:lang w:val="en-GB"/>
+        </w:rPr>
+        <w:lastRenderedPageBreak/>
+        <w:t>The</w:t>
+      </w:r>
+      <w:r>
+        <w:t xml:space="preserve"> 4.7 release standardizes the use of synonyms and improves the registration of the SDE metadata in the process. </w:t>
+      </w:r>
+    </w:p>
+    <w:p>
+      <w:pPr>
+        <w:rPr>
+          <w:lang w:val="en-GB"/>
+        </w:rPr>
+      </w:pPr>
+      <w:r>
+        <w:t xml:space="preserve">The improvement </w:t>
+      </w:r>
+      <w:r>
+        <w:rPr>
+          <w:lang w:val="en-GB"/>
+        </w:rPr>
+        <w:t xml:space="preserve">also fixes an irritating feature of the ESRI system </w:t>
+      </w:r>
+      <w:r>
+        <w:t xml:space="preserve">at 9.3.1 </w:t>
+      </w:r>
+      <w:r>
+        <w:rPr>
+          <w:lang w:val="en-GB"/>
+        </w:rPr>
+        <w:t xml:space="preserve">whereby a spatial feature layer would need to be viewed inside a spatial client or operated on through command-line administration command as the owner of the data before the layer was exposed and available to another user. So, every time an asset layer was generated in the exor system, the data (owned by the highways owner) would need to be viewed in Spatial Manager or extracted using SDE2SHP before it could be visible to other sub-ordinate users of the Exor system. This is now much improved with layers being available immediately after they have been built. </w:t>
+      </w:r>
+    </w:p>
+    <w:p>
+      <w:pPr>
+        <w:rPr>
+          <w:lang w:val="en-GB"/>
+        </w:rPr>
+      </w:pPr>
+      <w:r>
+        <w:rPr>
+          <w:lang w:val="en-GB"/>
+        </w:rPr>
+        <w:t>The system used an exemption table to flag objects for which no synonym would be generated as and when new objects were built in the highways owner schema. This exemption table held the rows which prevented the system from creating synonyms for the MapCapture Interface objects. If this data</w:t>
+      </w:r>
+      <w:r>
+        <w:rPr>
+          <w:lang w:val="en-GB"/>
+        </w:rPr>
+        <w:t xml:space="preserve"> is present it will be removed.</w:t>
+      </w:r>
+    </w:p>
+    <w:p>
+      <w:r>
+        <w:rPr>
+          <w:lang w:val="en-GB"/>
+        </w:rPr>
+        <w:t>Also, the system no longer needs to support the huge swathes of SDE metadata for subordinate user accounts to access MapCapture layers. Hence a new exemption table has been introduced. Rows in this table provide a mask of object-names for which no SDE metadata will be created for subordinate user accounts. It is primarily intended to hold the exclusion of the MCI data but it is referenced in the code and needs to be shipped.</w:t>
+      </w:r>
+    </w:p>
+    <w:p>
+      <w:pPr>
         <w:pStyle w:val="Heading1"/>
       </w:pPr>
-      <w:bookmarkStart w:id="37" w:name="_Toc365372516"/>
-      <w:r>
-        <w:t>Spatial Registration and SDE metadata</w:t>
+      <w:bookmarkStart w:id="37" w:name="_Toc365372517"/>
+      <w:r>
+        <w:t>Security Policies</w:t>
       </w:r>
       <w:bookmarkEnd w:id="37"/>
     </w:p>
     <w:p>
-      <w:pPr>
-        <w:rPr>
-          <w:lang w:val="en-GB"/>
-        </w:rPr>
-      </w:pPr>
-      <w:r>
-        <w:rPr>
-          <w:lang w:val="en-GB"/>
-        </w:rPr>
-        <w:t xml:space="preserve">The Map Capture Interface product allows for loading and extraction of shape files. It requires all details of </w:t>
-      </w:r>
-      <w:r>
-        <w:t xml:space="preserve">the </w:t>
-      </w:r>
-      <w:r>
-        <w:rPr>
-          <w:lang w:val="en-GB"/>
-        </w:rPr>
-        <w:t xml:space="preserve">asset spatial and </w:t>
-      </w:r>
-      <w:proofErr w:type="gramStart"/>
-      <w:r>
-        <w:rPr>
-          <w:lang w:val="en-GB"/>
-        </w:rPr>
-        <w:t>attribute</w:t>
-      </w:r>
-      <w:proofErr w:type="gramEnd"/>
-      <w:r>
-        <w:rPr>
-          <w:lang w:val="en-GB"/>
-        </w:rPr>
-        <w:t xml:space="preserve"> data to be registered </w:t>
-      </w:r>
-      <w:r>
-        <w:t xml:space="preserve">in the SDE Geodatabase in order to make the data </w:t>
-      </w:r>
-      <w:r>
-        <w:rPr>
-          <w:lang w:val="en-GB"/>
-        </w:rPr>
-        <w:t xml:space="preserve">available </w:t>
-      </w:r>
-      <w:r>
-        <w:t xml:space="preserve">to </w:t>
-      </w:r>
-      <w:r>
-        <w:rPr>
-          <w:lang w:val="en-GB"/>
-        </w:rPr>
-        <w:t xml:space="preserve">users. </w:t>
+      <w:r>
+        <w:t xml:space="preserve">Security policies described in the following two sections are administered through the NM3NWAUSEC package. They were introduced inside optional fixes for 4.6 users. </w:t>
+      </w:r>
+      <w:r>
+        <w:t>Note that security on the directories will prevent a restricted user from creating a directory which points to a folder and then granting role-based privileges on the directory. This would leave a security lapse. It is expected that directories and initial roles are created by users with the appropriate security profile before the directory privileges are granted by others.</w:t>
       </w:r>
     </w:p>
     <w:p>
-      <w:pPr>
-        <w:rPr>
-          <w:lang w:val="en-GB"/>
-        </w:rPr>
-      </w:pPr>
-      <w:r>
-        <w:rPr>
-          <w:lang w:val="en-GB"/>
-        </w:rPr>
-        <w:t xml:space="preserve">At release 4.5 of the core application, the use of private views owned by sub-ordinate users was removed in favour of the standard settings of using private or public synonyms as directed using the option HIGPUBSYN. This was not the case for the Map capture Interface which continued to rely on private views and a lot of metadata held in the SDE schema. </w:t>
+      <w:r>
+        <w:t>Further server-based security was also introduced on the operations on spatial data where the server APIs expect a user to have access to a specific theme (through the theme-roles relationship) before an operation may be performed. Since themes data is hierarchical and transactions operate on the base table, the roles may be applied to themes other than the base table theme in order to make them active. Customers may need to check and add additional theme roles f</w:t>
+      </w:r>
+      <w:r>
+        <w:t>or some users after the upgrade. Lack of the relevant theme-role record will result in a server generated error "</w:t>
+      </w:r>
+      <w:r>
+        <w:t>: NET-0339: You do not have permission to update this record</w:t>
+      </w:r>
+      <w:r>
+        <w:t>"</w:t>
       </w:r>
     </w:p>
     <w:p>
       <w:pPr>
-        <w:rPr>
-          <w:lang w:val="en-GB"/>
-        </w:rPr>
-      </w:pPr>
-      <w:r>
-        <w:rPr>
-          <w:lang w:val="en-GB"/>
-        </w:rPr>
-        <w:t xml:space="preserve">This left a hole for the Map Capture Interface users in the sense that the core product would no-longer create and update the private views and no longer maintain the SDE metadata. </w:t>
-      </w:r>
-    </w:p>
-    <w:p>
-      <w:pPr>
-        <w:rPr>
-          <w:lang w:val="en-GB"/>
-        </w:rPr>
-      </w:pPr>
-      <w:r>
-        <w:rPr>
-          <w:lang w:val="en-GB"/>
-        </w:rPr>
-        <w:t xml:space="preserve">Recent fixes to the Map Capture Interface have removed the need for the private views but these changes have also necessitated some minor changes to the core application programs. Left unchecked, standard core fixes such as the general update fix 23 will reset the core changes thus losing some of the critical features of the MCI fix. </w:t>
-      </w:r>
-    </w:p>
-    <w:p>
-      <w:pPr>
-        <w:rPr>
-          <w:lang w:val="en-GB"/>
-        </w:rPr>
-      </w:pPr>
-      <w:r>
-        <w:rPr>
-          <w:lang w:val="en-GB"/>
-        </w:rPr>
-        <w:lastRenderedPageBreak/>
-        <w:t>The</w:t>
-      </w:r>
-      <w:r>
-        <w:t xml:space="preserve"> 4.7 release standardizes the use of synonyms and improves the registration of the SDE metadata in the process. </w:t>
-      </w:r>
-    </w:p>
-    <w:p>
-      <w:pPr>
-        <w:rPr>
-          <w:lang w:val="en-GB"/>
-        </w:rPr>
-      </w:pPr>
-      <w:r>
-        <w:t xml:space="preserve">The improvement </w:t>
-      </w:r>
-      <w:r>
-        <w:rPr>
-          <w:lang w:val="en-GB"/>
-        </w:rPr>
-        <w:t xml:space="preserve">also fixes an irritating feature of the ESRI system </w:t>
-      </w:r>
-      <w:r>
-        <w:t xml:space="preserve">at 9.3.1 </w:t>
-      </w:r>
-      <w:r>
-        <w:rPr>
-          <w:lang w:val="en-GB"/>
-        </w:rPr>
-        <w:t xml:space="preserve">whereby a spatial feature layer would need to be viewed inside a spatial client or operated on through command-line administration command as the owner of the data before the layer was exposed and available to another user. So, every time an asset layer was generated in the exor system, the data (owned by the highways owner) would need to be viewed in Spatial Manager or extracted using SDE2SHP before it could be visible to other sub-ordinate users of the Exor system. This is now much improved with layers being available immediately after they have been built. </w:t>
-      </w:r>
-    </w:p>
-    <w:p>
-      <w:pPr>
-        <w:rPr>
-          <w:lang w:val="en-GB"/>
-        </w:rPr>
-      </w:pPr>
-      <w:r>
-        <w:rPr>
-          <w:lang w:val="en-GB"/>
-        </w:rPr>
-        <w:t>The system used an exemption table to flag objects for which no synonym would be generated as and when new objects were built in the highways owner schema. This exemption table held the rows which prevented the system from creating synonyms for the MapCapture Interface objects. If this data</w:t>
-      </w:r>
-      <w:r>
-        <w:rPr>
-          <w:lang w:val="en-GB"/>
-        </w:rPr>
-        <w:t xml:space="preserve"> is present it will be removed.</w:t>
-      </w:r>
-    </w:p>
-    <w:p>
-      <w:r>
-        <w:rPr>
-          <w:lang w:val="en-GB"/>
-        </w:rPr>
-        <w:t>Also, the system no longer needs to support the huge swathes of SDE metadata for subordinate user accounts to access MapCapture layers. Hence a new exemption table has been introduced. Rows in this table provide a mask of object-names for which no SDE metadata will be created for subordinate user accounts. It is primarily intended to hold the exclusion of the MCI data but it is referenced in the code and needs to be shipped.</w:t>
-      </w:r>
-    </w:p>
-    <w:p>
-      <w:pPr>
-        <w:pStyle w:val="Heading1"/>
-      </w:pPr>
-      <w:bookmarkStart w:id="38" w:name="_Toc365372517"/>
-      <w:r>
-        <w:t>Security Policies</w:t>
+        <w:pStyle w:val="Heading2"/>
+      </w:pPr>
+      <w:bookmarkStart w:id="38" w:name="_Toc365372518"/>
+      <w:r>
+        <w:t>Additional Network and Admin Unit Security</w:t>
       </w:r>
       <w:bookmarkEnd w:id="38"/>
-    </w:p>
-    <w:p>
-      <w:r>
-        <w:t xml:space="preserve">Security policies described in the following two sections are administered through the NM3NWAUSEC package. They were introduced inside optional fixes for 4.6 users. </w:t>
-      </w:r>
-      <w:r>
-        <w:t>Note that security on the directories will prevent a restricted user from creating a directory which points to a folder and then granting role-based privileges on the directory. This would leave a security lapse. It is expected that directories and initial roles are created by users with the appropriate security profile before the directory privileges are granted by others.</w:t>
-      </w:r>
-    </w:p>
-    <w:p>
-      <w:r>
-        <w:t>Further server-based security was also introduced on the operations on spatial data where the server APIs expect a user to have access to a specific theme (through the theme-roles relationship) before an operation may be performed. Since themes data is hierarchical and transactions operate on the base table, the roles may be applied to themes other than the base table theme in order to make them active. Customers may need to check and add additional theme roles f</w:t>
-      </w:r>
-      <w:r>
-        <w:t>or some users after the upgrade. Lack of the relevant theme-role record will result in a server generated error "</w:t>
-      </w:r>
-      <w:r>
-        <w:t>: NET-0339: You do not have permission to update this record</w:t>
-      </w:r>
-      <w:r>
-        <w:t>"</w:t>
-      </w:r>
-    </w:p>
-    <w:p>
-      <w:pPr>
-        <w:pStyle w:val="Heading2"/>
-      </w:pPr>
-      <w:bookmarkStart w:id="39" w:name="_Toc365372518"/>
-      <w:r>
-        <w:t>Additional Network and Admin Unit Security</w:t>
-      </w:r>
-      <w:bookmarkEnd w:id="39"/>
     </w:p>
     <w:p>
       <w:r>
@@ -3515,14 +3543,14 @@
           <w:lang w:val="en-GB"/>
         </w:rPr>
       </w:pPr>
-      <w:bookmarkStart w:id="40" w:name="_Toc365372519"/>
+      <w:bookmarkStart w:id="39" w:name="_Toc365372519"/>
       <w:r>
         <w:rPr>
           <w:lang w:val="en-GB"/>
         </w:rPr>
         <w:t>Securing Documents</w:t>
       </w:r>
-      <w:bookmarkEnd w:id="40"/>
+      <w:bookmarkEnd w:id="39"/>
       <w:r>
         <w:rPr>
           <w:lang w:val="en-GB"/>
@@ -3871,10 +3899,10 @@
           <w:sz w:val="24"/>
         </w:rPr>
       </w:pPr>
-      <w:bookmarkStart w:id="41" w:name="_Toc292893192"/>
-      <w:bookmarkStart w:id="42" w:name="_Toc335646565"/>
-      <w:bookmarkStart w:id="43" w:name="_Toc338677094"/>
-      <w:bookmarkEnd w:id="30"/>
+      <w:bookmarkStart w:id="40" w:name="_Toc292893192"/>
+      <w:bookmarkStart w:id="41" w:name="_Toc335646565"/>
+      <w:bookmarkStart w:id="42" w:name="_Toc338677094"/>
+      <w:bookmarkEnd w:id="29"/>
       <w:r>
         <w:br w:type="page"/>
       </w:r>
@@ -3883,7 +3911,7 @@
       <w:pPr>
         <w:pStyle w:val="Heading1"/>
       </w:pPr>
-      <w:bookmarkStart w:id="44" w:name="_Toc365372520"/>
+      <w:bookmarkStart w:id="43" w:name="_Toc365372520"/>
       <w:r>
         <w:lastRenderedPageBreak/>
         <w:t>Fixes, Enhancements and Changes at 4.</w:t>
@@ -3894,10 +3922,10 @@
       <w:r>
         <w:t>.0.0</w:t>
       </w:r>
+      <w:bookmarkEnd w:id="40"/>
       <w:bookmarkEnd w:id="41"/>
       <w:bookmarkEnd w:id="42"/>
       <w:bookmarkEnd w:id="43"/>
-      <w:bookmarkEnd w:id="44"/>
     </w:p>
     <w:p>
       <w:r>
@@ -3926,11 +3954,11 @@
       <w:pPr>
         <w:pStyle w:val="Heading2"/>
       </w:pPr>
-      <w:bookmarkStart w:id="45" w:name="_Toc365372521"/>
+      <w:bookmarkStart w:id="44" w:name="_Toc365372521"/>
       <w:r>
         <w:t>Core modules and server code</w:t>
       </w:r>
-      <w:bookmarkEnd w:id="45"/>
+      <w:bookmarkEnd w:id="44"/>
     </w:p>
     <w:p/>
     <w:tbl>
@@ -9821,37 +9849,41 @@
       <w:pPr>
         <w:pStyle w:val="Heading2"/>
       </w:pPr>
-      <w:bookmarkStart w:id="46" w:name="_Toc365372522"/>
+      <w:bookmarkStart w:id="45" w:name="_Toc365372522"/>
       <w:r>
         <w:t>Spatial manager</w:t>
+      </w:r>
+      <w:bookmarkEnd w:id="45"/>
+    </w:p>
+    <w:p>
+      <w:pPr>
+        <w:pStyle w:val="Heading3"/>
+      </w:pPr>
+      <w:bookmarkStart w:id="46" w:name="_Toc365372523"/>
+      <w:r>
+        <w:t>Preferences Changes including Admin-unit option</w:t>
+      </w:r>
+      <w:r>
+        <w:t>.</w:t>
       </w:r>
       <w:bookmarkEnd w:id="46"/>
     </w:p>
     <w:p>
-      <w:pPr>
-        <w:pStyle w:val="Heading3"/>
-      </w:pPr>
-      <w:bookmarkStart w:id="47" w:name="_Toc365372523"/>
-      <w:r>
-        <w:t>Preferences Changes including Admin-unit option</w:t>
-      </w:r>
-      <w:r>
-        <w:t>.</w:t>
-      </w:r>
-      <w:bookmarkEnd w:id="47"/>
+      <w:r>
+        <w:t>The Layout of the Preferences form has changed to allow easier manipulation of user options. The applied changes offer a more extensible way of presenting the user options without need to redesign the form every time a new option is introduced.</w:t>
+      </w:r>
     </w:p>
     <w:p>
       <w:r>
-        <w:t>The Layout of the Preferences form has changed to allow easier manipulation of user options. The applied changes offer a more extensible way of presenting the user options without need to redesign the form every time a new option is introduced.</w:t>
+        <w:t>The new preferences form layout is shown in the following picture.</w:t>
       </w:r>
     </w:p>
     <w:p>
       <w:r>
-        <w:t>The new preferences form layout is shown in the following picture.</w:t>
-      </w:r>
-    </w:p>
-    <w:p>
-      <w:r>
+        <w:rPr>
+          <w:noProof/>
+          <w:lang w:val="en-GB" w:eastAsia="en-GB"/>
+        </w:rPr>
         <w:drawing>
           <wp:inline distT="0" distB="0" distL="0" distR="0" wp14:anchorId="18A6F687" wp14:editId="584C4B52">
             <wp:extent cx="3164205" cy="4058920"/>
@@ -9929,6 +9961,10 @@
     </w:p>
     <w:p>
       <w:r>
+        <w:rPr>
+          <w:noProof/>
+          <w:lang w:val="en-GB" w:eastAsia="en-GB"/>
+        </w:rPr>
         <w:drawing>
           <wp:inline distT="0" distB="0" distL="0" distR="0" wp14:anchorId="35DE8710" wp14:editId="34F0494E">
             <wp:extent cx="3190240" cy="4078605"/>
@@ -9993,6 +10029,10 @@
     </w:p>
     <w:p>
       <w:r>
+        <w:rPr>
+          <w:noProof/>
+          <w:lang w:val="en-GB" w:eastAsia="en-GB"/>
+        </w:rPr>
         <w:lastRenderedPageBreak/>
         <w:drawing>
           <wp:inline distT="0" distB="0" distL="0" distR="0" wp14:anchorId="5709FD20" wp14:editId="35409416">
@@ -10056,6 +10096,10 @@
     </w:p>
     <w:p>
       <w:r>
+        <w:rPr>
+          <w:noProof/>
+          <w:lang w:val="en-GB" w:eastAsia="en-GB"/>
+        </w:rPr>
         <w:drawing>
           <wp:inline distT="0" distB="0" distL="0" distR="0" wp14:anchorId="5496D728" wp14:editId="39C8ED74">
             <wp:extent cx="4769485" cy="4006215"/>
@@ -10108,11 +10152,11 @@
       <w:pPr>
         <w:pStyle w:val="Heading3"/>
       </w:pPr>
-      <w:bookmarkStart w:id="48" w:name="_Toc365372524"/>
+      <w:bookmarkStart w:id="47" w:name="_Toc365372524"/>
       <w:r>
         <w:t>Changes since 4.6</w:t>
       </w:r>
-      <w:bookmarkEnd w:id="48"/>
+      <w:bookmarkEnd w:id="47"/>
     </w:p>
     <w:p>
       <w:r>
@@ -10166,9 +10210,9 @@
                 <w:rStyle w:val="TableTitleline"/>
               </w:rPr>
             </w:pPr>
-            <w:bookmarkStart w:id="49" w:name="_Toc292893193"/>
-            <w:bookmarkStart w:id="50" w:name="_Toc335646566"/>
-            <w:bookmarkStart w:id="51" w:name="_Toc338677095"/>
+            <w:bookmarkStart w:id="48" w:name="_Toc292893193"/>
+            <w:bookmarkStart w:id="49" w:name="_Toc335646566"/>
+            <w:bookmarkStart w:id="50" w:name="_Toc338677095"/>
             <w:r>
               <w:rPr>
                 <w:rStyle w:val="TableTitleline"/>
@@ -11752,27 +11796,27 @@
       <w:pPr>
         <w:pStyle w:val="Heading1"/>
       </w:pPr>
-      <w:bookmarkStart w:id="52" w:name="_Toc365372525"/>
+      <w:bookmarkStart w:id="51" w:name="_Toc365372525"/>
       <w:r>
         <w:lastRenderedPageBreak/>
         <w:t>Known Problems at 4.6.0.0</w:t>
       </w:r>
+      <w:bookmarkEnd w:id="48"/>
       <w:bookmarkEnd w:id="49"/>
       <w:bookmarkEnd w:id="50"/>
       <w:bookmarkEnd w:id="51"/>
-      <w:bookmarkEnd w:id="52"/>
     </w:p>
     <w:p>
       <w:pPr>
         <w:pStyle w:val="Heading2"/>
       </w:pPr>
-      <w:bookmarkStart w:id="53" w:name="_Toc338677096"/>
-      <w:bookmarkStart w:id="54" w:name="_Toc365372526"/>
+      <w:bookmarkStart w:id="52" w:name="_Toc338677096"/>
+      <w:bookmarkStart w:id="53" w:name="_Toc365372526"/>
       <w:r>
         <w:t>MapViewer</w:t>
       </w:r>
+      <w:bookmarkEnd w:id="52"/>
       <w:bookmarkEnd w:id="53"/>
-      <w:bookmarkEnd w:id="54"/>
     </w:p>
     <w:p>
       <w:pPr>
@@ -11964,15 +12008,15 @@
       <w:pPr>
         <w:pStyle w:val="Heading2"/>
       </w:pPr>
-      <w:bookmarkStart w:id="55" w:name="_Toc335646567"/>
-      <w:bookmarkStart w:id="56" w:name="_Toc338677097"/>
-      <w:bookmarkStart w:id="57" w:name="_Toc365372527"/>
+      <w:bookmarkStart w:id="54" w:name="_Toc335646567"/>
+      <w:bookmarkStart w:id="55" w:name="_Toc338677097"/>
+      <w:bookmarkStart w:id="56" w:name="_Toc365372527"/>
       <w:r>
         <w:t>Asset Hierarchies</w:t>
       </w:r>
+      <w:bookmarkEnd w:id="54"/>
       <w:bookmarkEnd w:id="55"/>
       <w:bookmarkEnd w:id="56"/>
-      <w:bookmarkEnd w:id="57"/>
     </w:p>
     <w:p>
       <w:pPr>
@@ -11986,15 +12030,15 @@
       <w:pPr>
         <w:pStyle w:val="Heading2"/>
       </w:pPr>
-      <w:bookmarkStart w:id="58" w:name="_Toc335646568"/>
-      <w:bookmarkStart w:id="59" w:name="_Toc338677098"/>
-      <w:bookmarkStart w:id="60" w:name="_Toc365372528"/>
+      <w:bookmarkStart w:id="57" w:name="_Toc335646568"/>
+      <w:bookmarkStart w:id="58" w:name="_Toc338677098"/>
+      <w:bookmarkStart w:id="59" w:name="_Toc365372528"/>
       <w:r>
         <w:t>Merge Query</w:t>
       </w:r>
+      <w:bookmarkEnd w:id="57"/>
       <w:bookmarkEnd w:id="58"/>
       <w:bookmarkEnd w:id="59"/>
-      <w:bookmarkEnd w:id="60"/>
     </w:p>
     <w:p>
       <w:pPr>
@@ -12011,15 +12055,15 @@
       <w:pPr>
         <w:pStyle w:val="Heading2"/>
       </w:pPr>
-      <w:bookmarkStart w:id="61" w:name="_Toc335646569"/>
-      <w:bookmarkStart w:id="62" w:name="_Toc338677099"/>
-      <w:bookmarkStart w:id="63" w:name="_Toc365372529"/>
+      <w:bookmarkStart w:id="60" w:name="_Toc335646569"/>
+      <w:bookmarkStart w:id="61" w:name="_Toc338677099"/>
+      <w:bookmarkStart w:id="62" w:name="_Toc365372529"/>
       <w:r>
         <w:t>Spatial Manager</w:t>
       </w:r>
+      <w:bookmarkEnd w:id="60"/>
       <w:bookmarkEnd w:id="61"/>
       <w:bookmarkEnd w:id="62"/>
-      <w:bookmarkEnd w:id="63"/>
     </w:p>
     <w:p>
       <w:pPr>
@@ -12033,13 +12077,13 @@
       <w:pPr>
         <w:pStyle w:val="Heading2"/>
       </w:pPr>
-      <w:bookmarkStart w:id="64" w:name="_Toc335646570"/>
-      <w:bookmarkStart w:id="65" w:name="_Toc365372530"/>
+      <w:bookmarkStart w:id="63" w:name="_Toc335646570"/>
+      <w:bookmarkStart w:id="64" w:name="_Toc365372530"/>
       <w:r>
         <w:t>Other Issues</w:t>
       </w:r>
+      <w:bookmarkEnd w:id="63"/>
       <w:bookmarkEnd w:id="64"/>
-      <w:bookmarkEnd w:id="65"/>
     </w:p>
     <w:p>
       <w:pPr>
@@ -12250,7 +12294,15 @@
               <w:t xml:space="preserve">Issue adding </w:t>
             </w:r>
             <w:r>
-              <w:t>Roles to a user account. An error is raised when the users form is used to enter a role if the HIG_USRE role is not present in the multi-row block. Workaround by always entering new roles after performing an open-query on the roles block. Ensure HIG_USER is listed in the block, creating it if necessary.</w:t>
+              <w:t>Roles to a user account. An error is raised when the users form is used to enter a role if the HIG_U</w:t>
+            </w:r>
+            <w:r>
+              <w:t>SER</w:t>
+            </w:r>
+            <w:bookmarkStart w:id="65" w:name="_GoBack"/>
+            <w:bookmarkEnd w:id="65"/>
+            <w:r>
+              <w:t xml:space="preserve"> role is not present in the multi-row block. Workaround by always entering new roles after performing an open-query on the roles block. Ensure HIG_USER is listed in the block, creating it if necessary.</w:t>
             </w:r>
           </w:p>
         </w:tc>
@@ -12888,14 +12940,27 @@
     <w:pPr>
       <w:pStyle w:val="Footer"/>
     </w:pPr>
-    <w:fldSimple w:instr=" FILENAME   \* MERGEFORMAT ">
-      <w:r>
-        <w:rPr>
-          <w:noProof/>
-        </w:rPr>
-        <w:t>Document3</w:t>
-      </w:r>
-    </w:fldSimple>
+    <w:r>
+      <w:fldChar w:fldCharType="begin"/>
+    </w:r>
+    <w:r>
+      <w:instrText xml:space="preserve"> FILENAME   \* MERGEFORMAT </w:instrText>
+    </w:r>
+    <w:r>
+      <w:fldChar w:fldCharType="separate"/>
+    </w:r>
+    <w:r>
+      <w:rPr>
+        <w:noProof/>
+      </w:rPr>
+      <w:t>Document3</w:t>
+    </w:r>
+    <w:r>
+      <w:rPr>
+        <w:noProof/>
+      </w:rPr>
+      <w:fldChar w:fldCharType="end"/>
+    </w:r>
   </w:p>
   <w:p>
     <w:pPr>
@@ -13040,11 +13105,21 @@
           <w:pPr>
             <w:pStyle w:val="HeaderDoctitle"/>
           </w:pPr>
-          <w:fldSimple w:instr=" SUBJECT   \* MERGEFORMAT ">
-            <w:r>
-              <w:t>Core Highways Release Notes</w:t>
-            </w:r>
-          </w:fldSimple>
+          <w:r>
+            <w:fldChar w:fldCharType="begin"/>
+          </w:r>
+          <w:r>
+            <w:instrText xml:space="preserve"> SUBJECT   \* MERGEFORMAT </w:instrText>
+          </w:r>
+          <w:r>
+            <w:fldChar w:fldCharType="separate"/>
+          </w:r>
+          <w:r>
+            <w:t>Core Highways Release Notes</w:t>
+          </w:r>
+          <w:r>
+            <w:fldChar w:fldCharType="end"/>
+          </w:r>
         </w:p>
       </w:tc>
     </w:tr>
@@ -13078,11 +13153,21 @@
           <w:pPr>
             <w:pStyle w:val="Header"/>
           </w:pPr>
-          <w:fldSimple w:instr=" TITLE   \* MERGEFORMAT ">
-            <w:r>
-              <w:t>EXOR</w:t>
-            </w:r>
-          </w:fldSimple>
+          <w:r>
+            <w:fldChar w:fldCharType="begin"/>
+          </w:r>
+          <w:r>
+            <w:instrText xml:space="preserve"> TITLE   \* MERGEFORMAT </w:instrText>
+          </w:r>
+          <w:r>
+            <w:fldChar w:fldCharType="separate"/>
+          </w:r>
+          <w:r>
+            <w:t>EXOR</w:t>
+          </w:r>
+          <w:r>
+            <w:fldChar w:fldCharType="end"/>
+          </w:r>
         </w:p>
       </w:tc>
     </w:tr>
@@ -13111,11 +13196,21 @@
           <w:pPr>
             <w:pStyle w:val="Header"/>
           </w:pPr>
-          <w:fldSimple w:instr=" COMMENTS   \* MERGEFORMAT ">
-            <w:r>
-              <w:t>v4.6.0.0</w:t>
-            </w:r>
-          </w:fldSimple>
+          <w:r>
+            <w:fldChar w:fldCharType="begin"/>
+          </w:r>
+          <w:r>
+            <w:instrText xml:space="preserve"> COMMENTS   \* MERGEFORMAT </w:instrText>
+          </w:r>
+          <w:r>
+            <w:fldChar w:fldCharType="separate"/>
+          </w:r>
+          <w:r>
+            <w:t>v4.6.0.0</w:t>
+          </w:r>
+          <w:r>
+            <w:fldChar w:fldCharType="end"/>
+          </w:r>
         </w:p>
       </w:tc>
       <w:tc>
@@ -13140,7 +13235,7 @@
             <w:fldChar w:fldCharType="separate"/>
           </w:r>
           <w:r>
-            <w:t>27-Aug-13</w:t>
+            <w:t>12-Sep-13</w:t>
           </w:r>
           <w:r>
             <w:fldChar w:fldCharType="end"/>
@@ -13302,17 +13397,27 @@
               <w:rStyle w:val="HighlightText"/>
             </w:rPr>
           </w:pPr>
-          <w:fldSimple w:instr=" SUBJECT   \* MERGEFORMAT ">
-            <w:r>
-              <w:rPr>
-                <w:rStyle w:val="HighlightText"/>
-              </w:rPr>
-              <w:t>Core Highways</w:t>
-            </w:r>
-            <w:r>
-              <w:t xml:space="preserve"> Release Notes</w:t>
-            </w:r>
-          </w:fldSimple>
+          <w:r>
+            <w:fldChar w:fldCharType="begin"/>
+          </w:r>
+          <w:r>
+            <w:instrText xml:space="preserve"> SUBJECT   \* MERGEFORMAT </w:instrText>
+          </w:r>
+          <w:r>
+            <w:fldChar w:fldCharType="separate"/>
+          </w:r>
+          <w:r>
+            <w:rPr>
+              <w:rStyle w:val="HighlightText"/>
+            </w:rPr>
+            <w:t>Core Highways</w:t>
+          </w:r>
+          <w:r>
+            <w:t xml:space="preserve"> Release Notes</w:t>
+          </w:r>
+          <w:r>
+            <w:fldChar w:fldCharType="end"/>
+          </w:r>
         </w:p>
       </w:tc>
     </w:tr>
@@ -13346,11 +13451,21 @@
           <w:pPr>
             <w:pStyle w:val="Header"/>
           </w:pPr>
-          <w:fldSimple w:instr=" TITLE   \* MERGEFORMAT ">
-            <w:r>
-              <w:t>EXOR</w:t>
-            </w:r>
-          </w:fldSimple>
+          <w:r>
+            <w:fldChar w:fldCharType="begin"/>
+          </w:r>
+          <w:r>
+            <w:instrText xml:space="preserve"> TITLE   \* MERGEFORMAT </w:instrText>
+          </w:r>
+          <w:r>
+            <w:fldChar w:fldCharType="separate"/>
+          </w:r>
+          <w:r>
+            <w:t>EXOR</w:t>
+          </w:r>
+          <w:r>
+            <w:fldChar w:fldCharType="end"/>
+          </w:r>
         </w:p>
       </w:tc>
     </w:tr>
@@ -13379,11 +13494,21 @@
           <w:pPr>
             <w:pStyle w:val="Header"/>
           </w:pPr>
-          <w:fldSimple w:instr=" COMMENTS   \* MERGEFORMAT ">
-            <w:r>
-              <w:t>v4.7.0.0</w:t>
-            </w:r>
-          </w:fldSimple>
+          <w:r>
+            <w:fldChar w:fldCharType="begin"/>
+          </w:r>
+          <w:r>
+            <w:instrText xml:space="preserve"> COMMENTS   \* MERGEFORMAT </w:instrText>
+          </w:r>
+          <w:r>
+            <w:fldChar w:fldCharType="separate"/>
+          </w:r>
+          <w:r>
+            <w:t>v4.7.0.0</w:t>
+          </w:r>
+          <w:r>
+            <w:fldChar w:fldCharType="end"/>
+          </w:r>
         </w:p>
       </w:tc>
       <w:tc>
@@ -13428,7 +13553,7 @@
             <w:fldChar w:fldCharType="separate"/>
           </w:r>
           <w:r>
-            <w:t>1</w:t>
+            <w:t>22</w:t>
           </w:r>
           <w:r>
             <w:fldChar w:fldCharType="end"/>
@@ -23156,7 +23281,7 @@
 </file>
 
 <file path=customXml/itemProps1.xml><?xml version="1.0" encoding="utf-8"?>
-<ds:datastoreItem xmlns:ds="http://schemas.openxmlformats.org/officeDocument/2006/customXml" ds:itemID="{B90CBFEA-11B0-41F3-BF9F-9AAB4105FBAB}">
+<ds:datastoreItem xmlns:ds="http://schemas.openxmlformats.org/officeDocument/2006/customXml" ds:itemID="{75A0AFE3-4E17-4B06-B3F6-7C27A36D3509}">
   <ds:schemaRefs>
     <ds:schemaRef ds:uri="http://schemas.openxmlformats.org/officeDocument/2006/bibliography"/>
   </ds:schemaRefs>

</xml_diff>

<commit_message>
version 1.2 - see  history in document
git-svn-id: svn://127.0.0.1/Core@8536 17c802ae-cbca-534c-9e8e-6d19a4926c45
</commit_message>
<xml_diff>
--- a/trunk/doc/Core Release Notes v4.7.0.0.docx
+++ b/trunk/doc/Core Release Notes v4.7.0.0.docx
@@ -72,42 +72,22 @@
       <w:pPr>
         <w:pStyle w:val="coverinfo"/>
       </w:pPr>
-      <w:r>
-        <w:fldChar w:fldCharType="begin"/>
-      </w:r>
-      <w:r>
-        <w:instrText xml:space="preserve"> TITLE   \* MERGEFORMAT </w:instrText>
-      </w:r>
-      <w:r>
-        <w:fldChar w:fldCharType="separate"/>
-      </w:r>
-      <w:r>
-        <w:t>EXOR</w:t>
-      </w:r>
-      <w:r>
-        <w:fldChar w:fldCharType="end"/>
-      </w:r>
+      <w:fldSimple w:instr=" TITLE   \* MERGEFORMAT ">
+        <w:r>
+          <w:t>EXOR</w:t>
+        </w:r>
+      </w:fldSimple>
     </w:p>
     <w:p/>
     <w:p>
       <w:pPr>
         <w:pStyle w:val="coverinfo"/>
       </w:pPr>
-      <w:r>
-        <w:fldChar w:fldCharType="begin"/>
-      </w:r>
-      <w:r>
-        <w:instrText xml:space="preserve"> SUBJECT   \* MERGEFORMAT </w:instrText>
-      </w:r>
-      <w:r>
-        <w:fldChar w:fldCharType="separate"/>
-      </w:r>
-      <w:r>
-        <w:t>Core Highways Release Notes</w:t>
-      </w:r>
-      <w:r>
-        <w:fldChar w:fldCharType="end"/>
-      </w:r>
+      <w:fldSimple w:instr=" SUBJECT   \* MERGEFORMAT ">
+        <w:r>
+          <w:t>Core Highways Release Notes</w:t>
+        </w:r>
+      </w:fldSimple>
     </w:p>
     <w:p>
       <w:pPr>
@@ -118,27 +98,17 @@
       <w:pPr>
         <w:pStyle w:val="CoverVersion"/>
       </w:pPr>
-      <w:r>
-        <w:fldChar w:fldCharType="begin"/>
-      </w:r>
-      <w:r>
-        <w:instrText xml:space="preserve"> COMMENTS   \* MERGEFORMAT </w:instrText>
-      </w:r>
-      <w:r>
-        <w:fldChar w:fldCharType="separate"/>
-      </w:r>
-      <w:r>
-        <w:t>v4.</w:t>
-      </w:r>
-      <w:r>
-        <w:t>7</w:t>
-      </w:r>
-      <w:r>
-        <w:t>.0.0</w:t>
-      </w:r>
-      <w:r>
-        <w:fldChar w:fldCharType="end"/>
-      </w:r>
+      <w:fldSimple w:instr=" COMMENTS   \* MERGEFORMAT ">
+        <w:r>
+          <w:t>v4.</w:t>
+        </w:r>
+        <w:r>
+          <w:t>7</w:t>
+        </w:r>
+        <w:r>
+          <w:t>.0.0</w:t>
+        </w:r>
+      </w:fldSimple>
     </w:p>
     <w:p>
       <w:pPr>
@@ -159,6 +129,8 @@
           <w:docGrid w:linePitch="360"/>
         </w:sectPr>
       </w:pPr>
+      <w:bookmarkStart w:id="0" w:name="_GoBack"/>
+      <w:bookmarkEnd w:id="0"/>
     </w:p>
     <w:p>
       <w:pPr>
@@ -359,6 +331,9 @@
             <w:pPr>
               <w:pStyle w:val="TableText"/>
             </w:pPr>
+            <w:r>
+              <w:t>1.1</w:t>
+            </w:r>
           </w:p>
         </w:tc>
         <w:tc>
@@ -369,6 +344,9 @@
             <w:pPr>
               <w:pStyle w:val="TableText"/>
             </w:pPr>
+            <w:r>
+              <w:t>Rob coupe</w:t>
+            </w:r>
           </w:p>
         </w:tc>
         <w:tc>
@@ -389,6 +367,9 @@
             <w:pPr>
               <w:pStyle w:val="TableText"/>
             </w:pPr>
+            <w:r>
+              <w:t>12-Sep-2013</w:t>
+            </w:r>
           </w:p>
         </w:tc>
         <w:tc>
@@ -399,6 +380,9 @@
             <w:pPr>
               <w:pStyle w:val="TableText"/>
             </w:pPr>
+            <w:r>
+              <w:t>Selling error corrected</w:t>
+            </w:r>
           </w:p>
         </w:tc>
       </w:tr>
@@ -411,6 +395,9 @@
             <w:pPr>
               <w:pStyle w:val="TableText"/>
             </w:pPr>
+            <w:r>
+              <w:t>1.2</w:t>
+            </w:r>
           </w:p>
         </w:tc>
         <w:tc>
@@ -421,6 +408,9 @@
             <w:pPr>
               <w:pStyle w:val="TableText"/>
             </w:pPr>
+            <w:r>
+              <w:t>Rob Coupe</w:t>
+            </w:r>
           </w:p>
         </w:tc>
         <w:tc>
@@ -441,6 +431,9 @@
             <w:pPr>
               <w:pStyle w:val="TableText"/>
             </w:pPr>
+            <w:r>
+              <w:t>29-Oct-2013</w:t>
+            </w:r>
           </w:p>
         </w:tc>
         <w:tc>
@@ -451,6 +444,9 @@
             <w:pPr>
               <w:pStyle w:val="TableText"/>
             </w:pPr>
+            <w:r>
+              <w:t>Change to naming convention, core upgrade and product pre-upgrade checks, MapViewer applet changes and file structure</w:t>
+            </w:r>
           </w:p>
         </w:tc>
       </w:tr>
@@ -767,6 +763,15 @@
         </w:tc>
       </w:tr>
     </w:tbl>
+    <w:p/>
+    <w:p>
+      <w:pPr>
+        <w:spacing w:before="0" w:after="0"/>
+      </w:pPr>
+      <w:r>
+        <w:br w:type="page"/>
+      </w:r>
+    </w:p>
     <w:p/>
     <w:p>
       <w:pPr>
@@ -2367,7 +2372,6 @@
           <w:color w:val="000000"/>
           <w:w w:val="0"/>
         </w:rPr>
-        <w:lastRenderedPageBreak/>
         <w:t>8.3</w:t>
       </w:r>
       <w:r>
@@ -2589,39 +2593,47 @@
         <w:fldChar w:fldCharType="end"/>
       </w:r>
     </w:p>
+    <w:p>
+      <w:pPr>
+        <w:spacing w:before="0" w:after="0"/>
+      </w:pPr>
+      <w:r>
+        <w:br w:type="page"/>
+      </w:r>
+    </w:p>
     <w:p/>
     <w:p>
       <w:pPr>
         <w:pStyle w:val="Heading1"/>
       </w:pPr>
-      <w:bookmarkStart w:id="0" w:name="_Toc365372508"/>
+      <w:bookmarkStart w:id="1" w:name="_Toc365372508"/>
       <w:r>
         <w:t>About this Document</w:t>
       </w:r>
-      <w:bookmarkEnd w:id="0"/>
+      <w:bookmarkEnd w:id="1"/>
     </w:p>
     <w:p>
       <w:pPr>
         <w:pStyle w:val="Heading2"/>
       </w:pPr>
-      <w:bookmarkStart w:id="1" w:name="_Toc180569817"/>
-      <w:bookmarkStart w:id="2" w:name="_Toc208127260"/>
-      <w:bookmarkStart w:id="3" w:name="_Toc292893185"/>
-      <w:bookmarkStart w:id="4" w:name="_Toc335646555"/>
-      <w:bookmarkStart w:id="5" w:name="_Toc338677084"/>
-      <w:bookmarkStart w:id="6" w:name="_Toc365372509"/>
+      <w:bookmarkStart w:id="2" w:name="_Toc180569817"/>
+      <w:bookmarkStart w:id="3" w:name="_Toc208127260"/>
+      <w:bookmarkStart w:id="4" w:name="_Toc292893185"/>
+      <w:bookmarkStart w:id="5" w:name="_Toc335646555"/>
+      <w:bookmarkStart w:id="6" w:name="_Toc338677084"/>
+      <w:bookmarkStart w:id="7" w:name="_Toc365372509"/>
       <w:r>
         <w:t>Author</w:t>
       </w:r>
-      <w:bookmarkEnd w:id="1"/>
       <w:bookmarkEnd w:id="2"/>
       <w:bookmarkEnd w:id="3"/>
       <w:bookmarkEnd w:id="4"/>
       <w:bookmarkEnd w:id="5"/>
+      <w:bookmarkEnd w:id="6"/>
       <w:r>
         <w:t>s</w:t>
       </w:r>
-      <w:bookmarkEnd w:id="6"/>
+      <w:bookmarkEnd w:id="7"/>
     </w:p>
     <w:p>
       <w:pPr>
@@ -2636,23 +2648,41 @@
     </w:p>
     <w:p>
       <w:pPr>
+        <w:pStyle w:val="ListBullet3"/>
+      </w:pPr>
+      <w:r>
+        <w:t>Upendra Hukeri</w:t>
+      </w:r>
+    </w:p>
+    <w:p>
+      <w:pPr>
+        <w:pStyle w:val="ListBullet3"/>
+        <w:numPr>
+          <w:ilvl w:val="0"/>
+          <w:numId w:val="0"/>
+        </w:numPr>
+        <w:ind w:left="1080"/>
+      </w:pPr>
+    </w:p>
+    <w:p>
+      <w:pPr>
         <w:pStyle w:val="Heading2"/>
       </w:pPr>
-      <w:bookmarkStart w:id="7" w:name="_Toc180569818"/>
-      <w:bookmarkStart w:id="8" w:name="_Toc208127261"/>
-      <w:bookmarkStart w:id="9" w:name="_Toc292893186"/>
-      <w:bookmarkStart w:id="10" w:name="_Toc335646556"/>
-      <w:bookmarkStart w:id="11" w:name="_Toc338677085"/>
-      <w:bookmarkStart w:id="12" w:name="_Toc365372510"/>
+      <w:bookmarkStart w:id="8" w:name="_Toc180569818"/>
+      <w:bookmarkStart w:id="9" w:name="_Toc208127261"/>
+      <w:bookmarkStart w:id="10" w:name="_Toc292893186"/>
+      <w:bookmarkStart w:id="11" w:name="_Toc335646556"/>
+      <w:bookmarkStart w:id="12" w:name="_Toc338677085"/>
+      <w:bookmarkStart w:id="13" w:name="_Toc365372510"/>
       <w:r>
         <w:t>Document Summary</w:t>
       </w:r>
-      <w:bookmarkEnd w:id="7"/>
       <w:bookmarkEnd w:id="8"/>
       <w:bookmarkEnd w:id="9"/>
       <w:bookmarkEnd w:id="10"/>
       <w:bookmarkEnd w:id="11"/>
       <w:bookmarkEnd w:id="12"/>
+      <w:bookmarkEnd w:id="13"/>
     </w:p>
     <w:p>
       <w:pPr>
@@ -2666,24 +2696,24 @@
       <w:pPr>
         <w:pStyle w:val="Heading2"/>
       </w:pPr>
-      <w:bookmarkStart w:id="13" w:name="_Toc180569820"/>
-      <w:bookmarkStart w:id="14" w:name="_Toc208127263"/>
-      <w:bookmarkStart w:id="15" w:name="_Toc292893188"/>
-      <w:bookmarkStart w:id="16" w:name="_Toc335646558"/>
-      <w:bookmarkStart w:id="17" w:name="_Toc338677087"/>
-      <w:bookmarkStart w:id="18" w:name="_Toc365372511"/>
+      <w:bookmarkStart w:id="14" w:name="_Toc180569820"/>
+      <w:bookmarkStart w:id="15" w:name="_Toc208127263"/>
+      <w:bookmarkStart w:id="16" w:name="_Toc292893188"/>
+      <w:bookmarkStart w:id="17" w:name="_Toc335646558"/>
+      <w:bookmarkStart w:id="18" w:name="_Toc338677087"/>
+      <w:bookmarkStart w:id="19" w:name="_Toc365372511"/>
       <w:r>
         <w:t>Reference document</w:t>
       </w:r>
-      <w:bookmarkEnd w:id="13"/>
+      <w:bookmarkEnd w:id="14"/>
       <w:r>
         <w:t>s</w:t>
       </w:r>
-      <w:bookmarkEnd w:id="14"/>
       <w:bookmarkEnd w:id="15"/>
       <w:bookmarkEnd w:id="16"/>
       <w:bookmarkEnd w:id="17"/>
       <w:bookmarkEnd w:id="18"/>
+      <w:bookmarkEnd w:id="19"/>
     </w:p>
     <w:tbl>
       <w:tblPr>
@@ -2791,6 +2821,38 @@
           </w:p>
         </w:tc>
       </w:tr>
+      <w:tr>
+        <w:tc>
+          <w:tcPr>
+            <w:tcW w:w="2660" w:type="dxa"/>
+          </w:tcPr>
+          <w:p>
+            <w:r>
+              <w:t>Oracle Support</w:t>
+            </w:r>
+          </w:p>
+        </w:tc>
+        <w:tc>
+          <w:tcPr>
+            <w:tcW w:w="7636" w:type="dxa"/>
+          </w:tcPr>
+          <w:p>
+            <w:hyperlink r:id="rId12" w:history="1">
+              <w:r>
+                <w:rPr>
+                  <w:rStyle w:val="Hyperlink"/>
+                </w:rPr>
+                <w:t>http://docs.oracle.com/cd/E28280_01/web.1111/e10145/vis_xmlapi.htm</w:t>
+              </w:r>
+            </w:hyperlink>
+          </w:p>
+          <w:p>
+            <w:r>
+              <w:t xml:space="preserve">Explanation behind the changes to prevent excessive logging of warnings in the Java log file. </w:t>
+            </w:r>
+          </w:p>
+        </w:tc>
+      </w:tr>
     </w:tbl>
     <w:p>
       <w:pPr>
@@ -2805,21 +2867,21 @@
       <w:pPr>
         <w:pStyle w:val="Heading2"/>
       </w:pPr>
-      <w:bookmarkStart w:id="19" w:name="_Toc180569821"/>
-      <w:bookmarkStart w:id="20" w:name="_Toc208127264"/>
-      <w:bookmarkStart w:id="21" w:name="_Toc292893189"/>
-      <w:bookmarkStart w:id="22" w:name="_Toc335646559"/>
-      <w:bookmarkStart w:id="23" w:name="_Toc338677088"/>
-      <w:bookmarkStart w:id="24" w:name="_Toc365372512"/>
+      <w:bookmarkStart w:id="20" w:name="_Toc180569821"/>
+      <w:bookmarkStart w:id="21" w:name="_Toc208127264"/>
+      <w:bookmarkStart w:id="22" w:name="_Toc292893189"/>
+      <w:bookmarkStart w:id="23" w:name="_Toc335646559"/>
+      <w:bookmarkStart w:id="24" w:name="_Toc338677088"/>
+      <w:bookmarkStart w:id="25" w:name="_Toc365372512"/>
       <w:r>
         <w:t>Distribution</w:t>
       </w:r>
-      <w:bookmarkEnd w:id="19"/>
       <w:bookmarkEnd w:id="20"/>
       <w:bookmarkEnd w:id="21"/>
       <w:bookmarkEnd w:id="22"/>
       <w:bookmarkEnd w:id="23"/>
       <w:bookmarkEnd w:id="24"/>
+      <w:bookmarkEnd w:id="25"/>
     </w:p>
     <w:p>
       <w:pPr>
@@ -2833,20 +2895,20 @@
       <w:pPr>
         <w:pStyle w:val="Heading1"/>
       </w:pPr>
-      <w:bookmarkStart w:id="25" w:name="_Toc292893191"/>
-      <w:bookmarkStart w:id="26" w:name="_Toc335646561"/>
-      <w:bookmarkStart w:id="27" w:name="_Toc338677090"/>
-      <w:bookmarkStart w:id="28" w:name="_Toc365372513"/>
+      <w:bookmarkStart w:id="26" w:name="_Toc292893191"/>
+      <w:bookmarkStart w:id="27" w:name="_Toc335646561"/>
+      <w:bookmarkStart w:id="28" w:name="_Toc338677090"/>
+      <w:bookmarkStart w:id="29" w:name="_Toc365372513"/>
       <w:r>
         <w:t>Introduction</w:t>
       </w:r>
-      <w:bookmarkEnd w:id="25"/>
       <w:bookmarkEnd w:id="26"/>
       <w:bookmarkEnd w:id="27"/>
       <w:bookmarkEnd w:id="28"/>
+      <w:bookmarkEnd w:id="29"/>
     </w:p>
     <w:p>
-      <w:bookmarkStart w:id="29" w:name="_Toc244487318"/>
+      <w:bookmarkStart w:id="30" w:name="_Toc244487318"/>
       <w:r>
         <w:t xml:space="preserve">This document highlights the key changes to the </w:t>
       </w:r>
@@ -2948,7 +3010,11 @@
         <w:t xml:space="preserve"> with an update to the Java version on the middle tier. See the installation guide for more details in relation to specific versions</w:t>
       </w:r>
       <w:r>
-        <w:t xml:space="preserve">. This has minor differences over and above the version 11.1 platform supported in </w:t>
+        <w:t xml:space="preserve">. This has minor differences over and above the version 11.1 </w:t>
+      </w:r>
+      <w:r>
+        <w:lastRenderedPageBreak/>
+        <w:t xml:space="preserve">platform supported in </w:t>
       </w:r>
       <w:r>
         <w:t xml:space="preserve">4.5.0.0. </w:t>
@@ -2962,7 +3028,6 @@
     </w:p>
     <w:p>
       <w:r>
-        <w:lastRenderedPageBreak/>
         <w:t xml:space="preserve">At the time of writing, the certification of the ESRI components for support of Spatial Manager and MapCapture Interface is </w:t>
       </w:r>
       <w:r>
@@ -2974,111 +3039,127 @@
     </w:p>
     <w:p>
       <w:r>
-        <w:t xml:space="preserve">At the time of writing, the version of the MapViewer applet is </w:t>
-      </w:r>
-      <w:r>
-        <w:t>unknown.</w:t>
+        <w:t xml:space="preserve">The issues that have been attended to are a result of internal testing, </w:t>
+      </w:r>
+      <w:r>
+        <w:t xml:space="preserve">TSG Service requests raised by users </w:t>
+      </w:r>
+      <w:r>
+        <w:t xml:space="preserve">and internally driven enhancements and improvements. Where the change has been made as a result of an existing ECDM log or Bentley Support </w:t>
+      </w:r>
+      <w:r>
+        <w:t xml:space="preserve">Service Request raised </w:t>
+      </w:r>
+      <w:r>
+        <w:t xml:space="preserve">by a </w:t>
+      </w:r>
+      <w:r>
+        <w:t xml:space="preserve">user, </w:t>
+      </w:r>
+      <w:r>
+        <w:t xml:space="preserve">the table of fixes makes reference to the relevant ECDM log </w:t>
+      </w:r>
+      <w:r>
+        <w:t xml:space="preserve">number </w:t>
+      </w:r>
+      <w:r>
+        <w:t xml:space="preserve">or Bentley </w:t>
+      </w:r>
+      <w:r>
+        <w:t>TSG Service Request Identifier</w:t>
+      </w:r>
+      <w:r>
+        <w:t xml:space="preserve">. The latter tend to be much larger numbers, generally prefixed by 800. </w:t>
       </w:r>
     </w:p>
     <w:p>
-      <w:r>
-        <w:t xml:space="preserve">The issues that have been attended to are a result of internal testing, </w:t>
-      </w:r>
-      <w:r>
-        <w:t xml:space="preserve">TSG Service requests raised by users </w:t>
-      </w:r>
-      <w:r>
-        <w:t xml:space="preserve">and internally driven enhancements and improvements. Where the change has been made as a result of an existing ECDM log or Bentley Support </w:t>
-      </w:r>
-      <w:r>
-        <w:t xml:space="preserve">Service Request raised </w:t>
-      </w:r>
-      <w:r>
-        <w:t xml:space="preserve">by a </w:t>
-      </w:r>
-      <w:r>
-        <w:t xml:space="preserve">user, </w:t>
-      </w:r>
-      <w:r>
-        <w:t xml:space="preserve">the table of fixes makes reference to the relevant ECDM log </w:t>
-      </w:r>
-      <w:r>
-        <w:t xml:space="preserve">number </w:t>
-      </w:r>
-      <w:r>
-        <w:t xml:space="preserve">or Bentley </w:t>
-      </w:r>
-      <w:r>
-        <w:t>TSG Service Request Identifier</w:t>
-      </w:r>
-      <w:r>
-        <w:t xml:space="preserve">. The latter tend to be much larger numbers, generally prefixed by 800. </w:t>
-      </w:r>
+      <w:pPr>
+        <w:pStyle w:val="Heading1"/>
+      </w:pPr>
+      <w:bookmarkStart w:id="31" w:name="_Toc335646563"/>
+      <w:bookmarkStart w:id="32" w:name="_Toc338677092"/>
+      <w:bookmarkStart w:id="33" w:name="_Toc365372514"/>
+      <w:r>
+        <w:t>Developer 11 Changes</w:t>
+      </w:r>
+      <w:bookmarkEnd w:id="31"/>
+      <w:bookmarkEnd w:id="32"/>
+      <w:bookmarkEnd w:id="33"/>
     </w:p>
     <w:p>
-      <w:pPr>
-        <w:pStyle w:val="Heading1"/>
-      </w:pPr>
-      <w:bookmarkStart w:id="30" w:name="_Toc335646563"/>
-      <w:bookmarkStart w:id="31" w:name="_Toc338677092"/>
-      <w:bookmarkStart w:id="32" w:name="_Toc365372514"/>
-      <w:r>
-        <w:t>Developer 11 Changes</w:t>
-      </w:r>
-      <w:bookmarkEnd w:id="30"/>
-      <w:bookmarkEnd w:id="31"/>
-      <w:bookmarkEnd w:id="32"/>
+      <w:r>
+        <w:t>The 4.</w:t>
+      </w:r>
+      <w:r>
+        <w:t>7</w:t>
+      </w:r>
+      <w:r>
+        <w:t>.0.0 release is based on a different technology stack to that of previous releases. It is built using Oracle Developer version 11</w:t>
+      </w:r>
+      <w:r>
+        <w:t>R</w:t>
+      </w:r>
+      <w:r>
+        <w:t>2 and uses the WebLogic Application server.</w:t>
+      </w:r>
+      <w:r>
+        <w:t xml:space="preserve"> It differs from the 4.6 technology stack only in the version of Java but differs more significantly from release 4.5.0.0 which was based on Developer 11.1. Between 4.5.0.0 and 4.7.0.0 several c</w:t>
+      </w:r>
+      <w:r>
+        <w:t xml:space="preserve">hanges have been made to the </w:t>
+      </w:r>
+      <w:proofErr w:type="spellStart"/>
+      <w:r>
+        <w:t>WebUtil</w:t>
+      </w:r>
+      <w:proofErr w:type="spellEnd"/>
+      <w:r>
+        <w:t xml:space="preserve"> bundle</w:t>
+      </w:r>
+      <w:r>
+        <w:t xml:space="preserve">. </w:t>
+      </w:r>
+      <w:r>
+        <w:t xml:space="preserve">So, although there is a close degree of compatibility between forms </w:t>
+      </w:r>
+      <w:r>
+        <w:t xml:space="preserve">across all three of these releases, the </w:t>
+      </w:r>
+      <w:r>
+        <w:t xml:space="preserve">differences are sufficient to cause problems. Hence a full upgrade of forms and reports based modules is </w:t>
+      </w:r>
+      <w:r>
+        <w:t>provided.</w:t>
+      </w:r>
+      <w:r>
+        <w:t xml:space="preserve"> For version numbers of </w:t>
+      </w:r>
+      <w:r>
+        <w:t>the entire</w:t>
+      </w:r>
+      <w:r>
+        <w:t xml:space="preserve"> </w:t>
+      </w:r>
+      <w:r>
+        <w:t xml:space="preserve">list of </w:t>
+      </w:r>
+      <w:r>
+        <w:t>components see the release install and upgrade guide.</w:t>
+      </w:r>
     </w:p>
     <w:p>
-      <w:r>
-        <w:t>The 4.</w:t>
-      </w:r>
-      <w:r>
-        <w:t>7</w:t>
-      </w:r>
-      <w:r>
-        <w:t>.0.0 release is based on a different technology stack to that of previous releases. It is built using Oracle Developer version 11.2 and uses the WebLogic Application server.</w:t>
-      </w:r>
-      <w:r>
-        <w:t xml:space="preserve"> It differs from the 4.6 technology stack only in the version of Java but differs more significantly from release 4.5.0.0 which was based on Developer 11.1. Between 4.5.0.0 and 4.7.0.0 several c</w:t>
-      </w:r>
-      <w:r>
-        <w:t xml:space="preserve">hanges have been made to the </w:t>
-      </w:r>
-      <w:proofErr w:type="spellStart"/>
-      <w:r>
-        <w:t>WebUtil</w:t>
-      </w:r>
-      <w:proofErr w:type="spellEnd"/>
-      <w:r>
-        <w:t xml:space="preserve"> bundle</w:t>
-      </w:r>
-      <w:r>
-        <w:t xml:space="preserve">. </w:t>
-      </w:r>
-      <w:r>
-        <w:t xml:space="preserve">So, although there is a close degree of compatibility between forms </w:t>
-      </w:r>
-      <w:r>
-        <w:t xml:space="preserve">across all three of these releases, the </w:t>
-      </w:r>
-      <w:r>
-        <w:t>differences are sufficient to cause problems. Hence a full upgrade of forms and reports based modules is needed.</w:t>
-      </w:r>
-    </w:p>
-    <w:p>
       <w:pPr>
         <w:pStyle w:val="Heading1"/>
       </w:pPr>
-      <w:bookmarkStart w:id="33" w:name="_Toc335646564"/>
-      <w:bookmarkStart w:id="34" w:name="_Toc338677093"/>
-      <w:bookmarkStart w:id="35" w:name="_Toc365372515"/>
+      <w:bookmarkStart w:id="34" w:name="_Toc335646564"/>
+      <w:bookmarkStart w:id="35" w:name="_Toc338677093"/>
+      <w:bookmarkStart w:id="36" w:name="_Toc365372515"/>
       <w:r>
         <w:t>Oracle 11.2.0.2</w:t>
       </w:r>
-      <w:bookmarkEnd w:id="33"/>
       <w:bookmarkEnd w:id="34"/>
       <w:bookmarkEnd w:id="35"/>
+      <w:bookmarkEnd w:id="36"/>
     </w:p>
     <w:p>
       <w:r>
@@ -3166,215 +3247,418 @@
       <w:pPr>
         <w:pStyle w:val="Heading1"/>
       </w:pPr>
-      <w:bookmarkStart w:id="36" w:name="_Toc365372516"/>
-      <w:r>
-        <w:t>Spatial Registration and SDE metadata</w:t>
-      </w:r>
-      <w:bookmarkEnd w:id="36"/>
+      <w:bookmarkStart w:id="37" w:name="_Toc365372516"/>
+      <w:r>
+        <w:t>Release and Build Numbers</w:t>
+      </w:r>
     </w:p>
     <w:p>
-      <w:pPr>
-        <w:rPr>
-          <w:lang w:val="en-GB"/>
-        </w:rPr>
-      </w:pPr>
-      <w:r>
-        <w:rPr>
-          <w:lang w:val="en-GB"/>
-        </w:rPr>
-        <w:t xml:space="preserve">The Map Capture Interface product allows for loading and extraction of shape files. It requires all details of </w:t>
-      </w:r>
-      <w:r>
-        <w:t xml:space="preserve">the </w:t>
-      </w:r>
-      <w:r>
-        <w:rPr>
-          <w:lang w:val="en-GB"/>
-        </w:rPr>
-        <w:t xml:space="preserve">asset spatial and </w:t>
-      </w:r>
-      <w:proofErr w:type="gramStart"/>
-      <w:r>
-        <w:rPr>
-          <w:lang w:val="en-GB"/>
-        </w:rPr>
-        <w:t>attribute</w:t>
-      </w:r>
-      <w:proofErr w:type="gramEnd"/>
-      <w:r>
-        <w:rPr>
-          <w:lang w:val="en-GB"/>
-        </w:rPr>
-        <w:t xml:space="preserve"> data to be registered </w:t>
-      </w:r>
-      <w:r>
-        <w:t xml:space="preserve">in the SDE Geodatabase in order to make the data </w:t>
-      </w:r>
-      <w:r>
-        <w:rPr>
-          <w:lang w:val="en-GB"/>
-        </w:rPr>
-        <w:t xml:space="preserve">available </w:t>
-      </w:r>
-      <w:r>
-        <w:t xml:space="preserve">to </w:t>
-      </w:r>
-      <w:r>
-        <w:rPr>
-          <w:lang w:val="en-GB"/>
-        </w:rPr>
-        <w:t xml:space="preserve">users. </w:t>
+      <w:r>
+        <w:t>Starting with this release, the filename will now be composed of two digits for each part of the release number with the last two digits being reserved for a build number. So, the file name for this release will be of the form exnm0407000n_en</w:t>
+      </w:r>
+      <w:r>
+        <w:t xml:space="preserve"> where </w:t>
       </w:r>
     </w:p>
     <w:p>
       <w:pPr>
-        <w:rPr>
-          <w:lang w:val="en-GB"/>
-        </w:rPr>
-      </w:pPr>
-      <w:r>
-        <w:rPr>
-          <w:lang w:val="en-GB"/>
-        </w:rPr>
-        <w:t xml:space="preserve">At release 4.5 of the core application, the use of private views owned by sub-ordinate users was removed in favour of the standard settings of using private or public synonyms as directed using the option HIGPUBSYN. This was not the case for the Map capture Interface which continued to rely on private views and a lot of metadata held in the SDE schema. </w:t>
+        <w:pStyle w:val="ListBullet"/>
+      </w:pPr>
+      <w:r>
+        <w:rPr>
+          <w:rStyle w:val="HighlightText"/>
+        </w:rPr>
+        <w:t>ex</w:t>
+      </w:r>
+      <w:r>
+        <w:t xml:space="preserve"> indicates an Exor product</w:t>
       </w:r>
     </w:p>
     <w:p>
       <w:pPr>
-        <w:rPr>
-          <w:lang w:val="en-GB"/>
-        </w:rPr>
-      </w:pPr>
-      <w:r>
-        <w:rPr>
-          <w:lang w:val="en-GB"/>
-        </w:rPr>
-        <w:t xml:space="preserve">This left a hole for the Map Capture Interface users in the sense that the core product would no-longer create and update the private views and no longer maintain the SDE metadata. </w:t>
+        <w:pStyle w:val="ListBullet"/>
+      </w:pPr>
+      <w:r>
+        <w:rPr>
+          <w:rStyle w:val="HighlightText"/>
+        </w:rPr>
+        <w:t>nm</w:t>
+      </w:r>
+      <w:r>
+        <w:t xml:space="preserve"> indicates network manager (core product)</w:t>
       </w:r>
     </w:p>
     <w:p>
       <w:pPr>
-        <w:rPr>
-          <w:lang w:val="en-GB"/>
-        </w:rPr>
-      </w:pPr>
-      <w:r>
-        <w:rPr>
-          <w:lang w:val="en-GB"/>
-        </w:rPr>
-        <w:t xml:space="preserve">Recent fixes to the Map Capture Interface have removed the need for the private views but these changes have also necessitated some minor changes to the core application programs. Left unchecked, standard core fixes such as the general update fix 23 will reset the core changes thus losing some of the critical features of the MCI fix. </w:t>
-      </w:r>
+        <w:pStyle w:val="ListBullet"/>
+        <w:rPr>
+          <w:b/>
+        </w:rPr>
+      </w:pPr>
+      <w:r>
+        <w:rPr>
+          <w:rStyle w:val="HighlightText"/>
+        </w:rPr>
+        <w:t>04</w:t>
+      </w:r>
+      <w:r>
+        <w:t xml:space="preserve"> is the major release </w:t>
+      </w:r>
+      <w:proofErr w:type="spellStart"/>
+      <w:r>
+        <w:t>number</w:t>
+      </w:r>
+      <w:proofErr w:type="spellEnd"/>
     </w:p>
     <w:p>
       <w:pPr>
-        <w:rPr>
-          <w:lang w:val="en-GB"/>
-        </w:rPr>
-      </w:pPr>
-      <w:r>
-        <w:rPr>
-          <w:lang w:val="en-GB"/>
-        </w:rPr>
-        <w:lastRenderedPageBreak/>
-        <w:t>The</w:t>
-      </w:r>
-      <w:r>
-        <w:t xml:space="preserve"> 4.7 release standardizes the use of synonyms and improves the registration of the SDE metadata in the process. </w:t>
+        <w:pStyle w:val="ListBullet"/>
+        <w:rPr>
+          <w:b/>
+        </w:rPr>
+      </w:pPr>
+      <w:r>
+        <w:rPr>
+          <w:rStyle w:val="HighlightText"/>
+        </w:rPr>
+        <w:t>07</w:t>
+      </w:r>
+      <w:r>
+        <w:t xml:space="preserve"> the sub-release number</w:t>
       </w:r>
     </w:p>
     <w:p>
       <w:pPr>
-        <w:rPr>
-          <w:lang w:val="en-GB"/>
-        </w:rPr>
-      </w:pPr>
-      <w:r>
-        <w:t xml:space="preserve">The improvement </w:t>
-      </w:r>
-      <w:r>
-        <w:rPr>
-          <w:lang w:val="en-GB"/>
-        </w:rPr>
-        <w:t xml:space="preserve">also fixes an irritating feature of the ESRI system </w:t>
-      </w:r>
-      <w:r>
-        <w:t xml:space="preserve">at 9.3.1 </w:t>
-      </w:r>
-      <w:r>
-        <w:rPr>
-          <w:lang w:val="en-GB"/>
-        </w:rPr>
-        <w:t xml:space="preserve">whereby a spatial feature layer would need to be viewed inside a spatial client or operated on through command-line administration command as the owner of the data before the layer was exposed and available to another user. So, every time an asset layer was generated in the exor system, the data (owned by the highways owner) would need to be viewed in Spatial Manager or extracted using SDE2SHP before it could be visible to other sub-ordinate users of the Exor system. This is now much improved with layers being available immediately after they have been built. </w:t>
+        <w:pStyle w:val="ListBullet"/>
+      </w:pPr>
+      <w:r>
+        <w:rPr>
+          <w:rStyle w:val="HighlightText"/>
+        </w:rPr>
+        <w:t>00</w:t>
+      </w:r>
+      <w:r>
+        <w:t xml:space="preserve"> </w:t>
+      </w:r>
+      <w:r>
+        <w:t>the patch number</w:t>
       </w:r>
     </w:p>
     <w:p>
       <w:pPr>
-        <w:rPr>
-          <w:lang w:val="en-GB"/>
-        </w:rPr>
-      </w:pPr>
-      <w:r>
-        <w:rPr>
-          <w:lang w:val="en-GB"/>
-        </w:rPr>
-        <w:t>The system used an exemption table to flag objects for which no synonym would be generated as and when new objects were built in the highways owner schema. This exemption table held the rows which prevented the system from creating synonyms for the MapCapture Interface objects. If this data</w:t>
-      </w:r>
-      <w:r>
-        <w:rPr>
-          <w:lang w:val="en-GB"/>
-        </w:rPr>
-        <w:t xml:space="preserve"> is present it will be removed.</w:t>
+        <w:pStyle w:val="ListBullet"/>
+        <w:rPr>
+          <w:rStyle w:val="HighlightText"/>
+          <w:b w:val="0"/>
+        </w:rPr>
+      </w:pPr>
+      <w:r>
+        <w:rPr>
+          <w:rStyle w:val="HighlightText"/>
+        </w:rPr>
+        <w:t>0n</w:t>
+      </w:r>
+      <w:r>
+        <w:t xml:space="preserve"> </w:t>
+      </w:r>
+      <w:r>
+        <w:t xml:space="preserve">the build number - starting with build 1. i.e. </w:t>
+      </w:r>
+      <w:r>
+        <w:rPr>
+          <w:rStyle w:val="HighlightText"/>
+        </w:rPr>
+        <w:t>01</w:t>
       </w:r>
     </w:p>
     <w:p>
-      <w:r>
-        <w:rPr>
-          <w:lang w:val="en-GB"/>
-        </w:rPr>
-        <w:t>Also, the system no longer needs to support the huge swathes of SDE metadata for subordinate user accounts to access MapCapture layers. Hence a new exemption table has been introduced. Rows in this table provide a mask of object-names for which no SDE metadata will be created for subordinate user accounts. It is primarily intended to hold the exclusion of the MCI data but it is referenced in the code and needs to be shipped.</w:t>
+      <w:pPr>
+        <w:pStyle w:val="ListBullet"/>
+      </w:pPr>
+      <w:r>
+        <w:rPr>
+          <w:rStyle w:val="HighlightText"/>
+        </w:rPr>
+        <w:t xml:space="preserve">_en </w:t>
+      </w:r>
+      <w:r>
+        <w:rPr>
+          <w:rStyle w:val="HighlightText"/>
+          <w:b w:val="0"/>
+        </w:rPr>
+        <w:t>just signifies the release is in English</w:t>
       </w:r>
     </w:p>
     <w:p>
       <w:pPr>
+        <w:pStyle w:val="ListBullet"/>
+        <w:numPr>
+          <w:ilvl w:val="0"/>
+          <w:numId w:val="0"/>
+        </w:numPr>
+        <w:rPr>
+          <w:rStyle w:val="HighlightText"/>
+        </w:rPr>
+      </w:pPr>
+    </w:p>
+    <w:p>
+      <w:pPr>
+        <w:pStyle w:val="Body"/>
+        <w:rPr>
+          <w:rStyle w:val="HighlightText"/>
+          <w:rFonts w:cs="Times New Roman"/>
+          <w:b w:val="0"/>
+        </w:rPr>
+      </w:pPr>
+      <w:r>
+        <w:rPr>
+          <w:rStyle w:val="HighlightText"/>
+          <w:rFonts w:cs="Times New Roman"/>
+          <w:b w:val="0"/>
+        </w:rPr>
+        <w:lastRenderedPageBreak/>
+        <w:t>This means that the file name may change during the build and system test/QA process as there remains a potential to provide subsequent builds. The version numbers that are registered within the Exor table HIG_PRODUCTS will remain in the format 4.7.0.1 until further notice. The change to use the last digit as a build number means that the code inside the HIG2 package which checks compatibility of product versions has changed so that only the first three components of the name are checked.</w:t>
+      </w:r>
+    </w:p>
+    <w:p>
+      <w:pPr>
+        <w:pStyle w:val="Body"/>
+      </w:pPr>
+    </w:p>
+    <w:p>
+      <w:pPr>
         <w:pStyle w:val="Heading1"/>
       </w:pPr>
-      <w:bookmarkStart w:id="37" w:name="_Toc365372517"/>
-      <w:r>
-        <w:t>Security Policies</w:t>
+      <w:r>
+        <w:t>Map Capture Interface</w:t>
+      </w:r>
+    </w:p>
+    <w:p>
+      <w:r>
+        <w:t xml:space="preserve">The Map Capture Interface product which is a loader of asset data and geometries given in an ESRI shape-file format is now included within the core product. The product exists alongside the NM3 folder in the release file structure. Documentation relating to this product can be found in the </w:t>
+      </w:r>
+      <w:r>
+        <w:t>separate release note for this product. Please note that at the time of writing, the MCI product has a dependency on a licensed and fully upgraded Maintenance Manager. See the release installation and upgrade guide.</w:t>
+      </w:r>
+    </w:p>
+    <w:p>
+      <w:pPr>
+        <w:pStyle w:val="Heading1"/>
+      </w:pPr>
+      <w:r>
+        <w:t>Spatial Registration and SDE metadata</w:t>
       </w:r>
       <w:bookmarkEnd w:id="37"/>
     </w:p>
     <w:p>
-      <w:r>
-        <w:t xml:space="preserve">Security policies described in the following two sections are administered through the NM3NWAUSEC package. They were introduced inside optional fixes for 4.6 users. </w:t>
-      </w:r>
-      <w:r>
-        <w:t>Note that security on the directories will prevent a restricted user from creating a directory which points to a folder and then granting role-based privileges on the directory. This would leave a security lapse. It is expected that directories and initial roles are created by users with the appropriate security profile before the directory privileges are granted by others.</w:t>
+      <w:pPr>
+        <w:rPr>
+          <w:lang w:val="en-GB"/>
+        </w:rPr>
+      </w:pPr>
+      <w:r>
+        <w:rPr>
+          <w:lang w:val="en-GB"/>
+        </w:rPr>
+        <w:t xml:space="preserve">The Map Capture Interface product allows for loading and extraction of shape files. It requires all details of </w:t>
+      </w:r>
+      <w:r>
+        <w:t xml:space="preserve">the </w:t>
+      </w:r>
+      <w:r>
+        <w:rPr>
+          <w:lang w:val="en-GB"/>
+        </w:rPr>
+        <w:t xml:space="preserve">asset spatial and </w:t>
+      </w:r>
+      <w:proofErr w:type="gramStart"/>
+      <w:r>
+        <w:rPr>
+          <w:lang w:val="en-GB"/>
+        </w:rPr>
+        <w:t>attribute</w:t>
+      </w:r>
+      <w:proofErr w:type="gramEnd"/>
+      <w:r>
+        <w:rPr>
+          <w:lang w:val="en-GB"/>
+        </w:rPr>
+        <w:t xml:space="preserve"> data to be registered </w:t>
+      </w:r>
+      <w:r>
+        <w:t xml:space="preserve">in the SDE Geodatabase in order to make the data </w:t>
+      </w:r>
+      <w:r>
+        <w:rPr>
+          <w:lang w:val="en-GB"/>
+        </w:rPr>
+        <w:t xml:space="preserve">available </w:t>
+      </w:r>
+      <w:r>
+        <w:t xml:space="preserve">to </w:t>
+      </w:r>
+      <w:r>
+        <w:rPr>
+          <w:lang w:val="en-GB"/>
+        </w:rPr>
+        <w:t xml:space="preserve">users. </w:t>
       </w:r>
     </w:p>
     <w:p>
-      <w:r>
-        <w:t>Further server-based security was also introduced on the operations on spatial data where the server APIs expect a user to have access to a specific theme (through the theme-roles relationship) before an operation may be performed. Since themes data is hierarchical and transactions operate on the base table, the roles may be applied to themes other than the base table theme in order to make them active. Customers may need to check and add additional theme roles f</w:t>
-      </w:r>
-      <w:r>
-        <w:t>or some users after the upgrade. Lack of the relevant theme-role record will result in a server generated error "</w:t>
-      </w:r>
-      <w:r>
-        <w:t>: NET-0339: You do not have permission to update this record</w:t>
-      </w:r>
-      <w:r>
-        <w:t>"</w:t>
+      <w:pPr>
+        <w:rPr>
+          <w:lang w:val="en-GB"/>
+        </w:rPr>
+      </w:pPr>
+      <w:r>
+        <w:rPr>
+          <w:lang w:val="en-GB"/>
+        </w:rPr>
+        <w:t xml:space="preserve">At release 4.5 of the core application, the use of private views owned by sub-ordinate users was removed in favour of the standard settings of using private or public synonyms as directed using the option HIGPUBSYN. This was not the case for the Map capture Interface which continued to rely on private views and a lot of metadata held in the SDE schema. </w:t>
       </w:r>
     </w:p>
     <w:p>
       <w:pPr>
+        <w:rPr>
+          <w:lang w:val="en-GB"/>
+        </w:rPr>
+      </w:pPr>
+      <w:r>
+        <w:rPr>
+          <w:lang w:val="en-GB"/>
+        </w:rPr>
+        <w:t xml:space="preserve">This left a hole for the Map Capture Interface users in the sense that the core product would no-longer create and update the private views and no longer maintain the SDE metadata. </w:t>
+      </w:r>
+    </w:p>
+    <w:p>
+      <w:pPr>
+        <w:rPr>
+          <w:lang w:val="en-GB"/>
+        </w:rPr>
+      </w:pPr>
+      <w:r>
+        <w:rPr>
+          <w:lang w:val="en-GB"/>
+        </w:rPr>
+        <w:t xml:space="preserve">Recent fixes to the Map Capture Interface have removed the need for the private views but these changes have also necessitated some minor changes to the core application programs. Left unchecked, standard core fixes such as the general update fix 23 will reset the core changes thus losing some of the critical features of the MCI fix. </w:t>
+      </w:r>
+    </w:p>
+    <w:p>
+      <w:pPr>
+        <w:rPr>
+          <w:lang w:val="en-GB"/>
+        </w:rPr>
+      </w:pPr>
+      <w:r>
+        <w:rPr>
+          <w:lang w:val="en-GB"/>
+        </w:rPr>
+        <w:t>The</w:t>
+      </w:r>
+      <w:r>
+        <w:t xml:space="preserve"> 4.7 release standardizes the use of synonyms and improves the registration of the SDE metadata in the process. </w:t>
+      </w:r>
+    </w:p>
+    <w:p>
+      <w:pPr>
+        <w:rPr>
+          <w:lang w:val="en-GB"/>
+        </w:rPr>
+      </w:pPr>
+      <w:r>
+        <w:t xml:space="preserve">The improvement </w:t>
+      </w:r>
+      <w:r>
+        <w:rPr>
+          <w:lang w:val="en-GB"/>
+        </w:rPr>
+        <w:t xml:space="preserve">also fixes an irritating feature of the ESRI system </w:t>
+      </w:r>
+      <w:r>
+        <w:t xml:space="preserve">at 9.3.1 </w:t>
+      </w:r>
+      <w:r>
+        <w:rPr>
+          <w:lang w:val="en-GB"/>
+        </w:rPr>
+        <w:t xml:space="preserve">whereby a spatial feature layer would need to be viewed inside a spatial client or operated on through command-line administration command as the owner of the data before the layer was exposed and available to another user. So, every time an asset layer was generated in the exor system, the data (owned by the highways owner) would need to be viewed in Spatial Manager or extracted using SDE2SHP before it could be visible to other sub-ordinate users of the Exor system. This is now much improved with layers being available immediately after they have been built. </w:t>
+      </w:r>
+    </w:p>
+    <w:p>
+      <w:pPr>
+        <w:rPr>
+          <w:lang w:val="en-GB"/>
+        </w:rPr>
+      </w:pPr>
+      <w:r>
+        <w:rPr>
+          <w:lang w:val="en-GB"/>
+        </w:rPr>
+        <w:t>The system used an exemption table to flag objects for which no synonym would be generated as and when new objects were built in the highways owner schema. This exemption table held the rows which prevented the system from creating synonyms for the MapCapture Interface objects. If this data</w:t>
+      </w:r>
+      <w:r>
+        <w:rPr>
+          <w:lang w:val="en-GB"/>
+        </w:rPr>
+        <w:t xml:space="preserve"> is present it will be removed.</w:t>
+      </w:r>
+    </w:p>
+    <w:p>
+      <w:r>
+        <w:rPr>
+          <w:lang w:val="en-GB"/>
+        </w:rPr>
+        <w:t>Also, the system no longer needs to support the huge swathes of SDE metadata for subordinate user accounts to access MapCapture layers. Hence a new exemption table has been introduced. Rows in this table provide a mask of object-names for which no SDE metadata will be created for subordinate user accounts. It is primarily intended to hold the exclusion of the MCI data but it is referenced in the code and needs to be shipped.</w:t>
+      </w:r>
+    </w:p>
+    <w:p>
+      <w:pPr>
+        <w:pStyle w:val="Heading1"/>
+      </w:pPr>
+      <w:bookmarkStart w:id="38" w:name="_Toc365372517"/>
+      <w:r>
+        <w:lastRenderedPageBreak/>
+        <w:t>Security Policies</w:t>
+      </w:r>
+      <w:bookmarkEnd w:id="38"/>
+    </w:p>
+    <w:p>
+      <w:r>
+        <w:t xml:space="preserve">Security policies described in the following two sections are administered through the NM3NWAUSEC package. They were introduced inside optional fixes for 4.6 users. </w:t>
+      </w:r>
+      <w:r>
+        <w:t>Note that security on the directories will prevent a restricted user from creating a directory which points to a folder and then granting role-based privileges on the directory. This would leave a security lapse. It is expected that directories and initial roles are created by users with the appropriate security profile before the directory privileges are granted by others.</w:t>
+      </w:r>
+    </w:p>
+    <w:p>
+      <w:r>
+        <w:t>Further server-based security was also introduced on the operations on spatial data where the server APIs expect a user to have access to a specific theme (through the theme-roles relationship) before an operation may be performed. Since themes data is hierarchical and transactions operate on the base table, the roles may be applied to themes other than the base table theme in order to make them active. Customers may need to check and add additional theme roles f</w:t>
+      </w:r>
+      <w:r>
+        <w:t>or some users after the upgrade. Lack of the relevant theme-role record will result in a server generated error "</w:t>
+      </w:r>
+      <w:r>
+        <w:t>: NET-0339: You do not have permission to update this record</w:t>
+      </w:r>
+      <w:r>
+        <w:t>"</w:t>
+      </w:r>
+    </w:p>
+    <w:p>
+      <w:r>
+        <w:t>Please check with your account manager before attempting to use these security policies.</w:t>
+      </w:r>
+    </w:p>
+    <w:p/>
+    <w:p>
+      <w:pPr>
         <w:pStyle w:val="Heading2"/>
       </w:pPr>
-      <w:bookmarkStart w:id="38" w:name="_Toc365372518"/>
+      <w:bookmarkStart w:id="39" w:name="_Toc365372518"/>
       <w:r>
         <w:t>Additional Network and Admin Unit Security</w:t>
       </w:r>
-      <w:bookmarkEnd w:id="38"/>
+      <w:bookmarkEnd w:id="39"/>
     </w:p>
     <w:p>
       <w:r>
@@ -3543,14 +3827,14 @@
           <w:lang w:val="en-GB"/>
         </w:rPr>
       </w:pPr>
-      <w:bookmarkStart w:id="39" w:name="_Toc365372519"/>
+      <w:bookmarkStart w:id="40" w:name="_Toc365372519"/>
       <w:r>
         <w:rPr>
           <w:lang w:val="en-GB"/>
         </w:rPr>
         <w:t>Securing Documents</w:t>
       </w:r>
-      <w:bookmarkEnd w:id="39"/>
+      <w:bookmarkEnd w:id="40"/>
       <w:r>
         <w:rPr>
           <w:lang w:val="en-GB"/>
@@ -3568,14 +3852,7 @@
         <w:rPr>
           <w:lang w:val="en-GB"/>
         </w:rPr>
-        <w:t xml:space="preserve">The document table until recently had no server-based security. It is used to hold records which relate to physical documents held inside one of various methods but also holds records that relate to public enquiries. This leads to </w:t>
-      </w:r>
-      <w:r>
-        <w:rPr>
-          <w:lang w:val="en-GB"/>
-        </w:rPr>
-        <w:lastRenderedPageBreak/>
-        <w:t xml:space="preserve">the Documents table acting as two distinct partitions of data and each needs a separate restriction to secure the data. </w:t>
+        <w:t xml:space="preserve">The document table until recently had no server-based security. It is used to hold records which relate to physical documents held inside one of various methods but also holds records that relate to public enquiries. This leads to the Documents table acting as two distinct partitions of data and each needs a separate restriction to secure the data. </w:t>
       </w:r>
     </w:p>
     <w:p>
@@ -3689,6 +3966,7 @@
               <w:rPr>
                 <w:lang w:val="en-GB"/>
               </w:rPr>
+              <w:lastRenderedPageBreak/>
               <w:t>HIG_DIRECTORIES</w:t>
             </w:r>
           </w:p>
@@ -3887,6 +4165,9 @@
         </w:rPr>
         <w:t xml:space="preserve">. </w:t>
       </w:r>
+      <w:r>
+        <w:t>Non-standard/optional security policies must be re-applied manually after the upgrade. See the release installation and upgrade guide.</w:t>
+      </w:r>
     </w:p>
     <w:p/>
     <w:p>
@@ -3899,10 +4180,10 @@
           <w:sz w:val="24"/>
         </w:rPr>
       </w:pPr>
-      <w:bookmarkStart w:id="40" w:name="_Toc292893192"/>
-      <w:bookmarkStart w:id="41" w:name="_Toc335646565"/>
-      <w:bookmarkStart w:id="42" w:name="_Toc338677094"/>
-      <w:bookmarkEnd w:id="29"/>
+      <w:bookmarkStart w:id="41" w:name="_Toc292893192"/>
+      <w:bookmarkStart w:id="42" w:name="_Toc335646565"/>
+      <w:bookmarkStart w:id="43" w:name="_Toc338677094"/>
+      <w:bookmarkEnd w:id="30"/>
       <w:r>
         <w:br w:type="page"/>
       </w:r>
@@ -3911,7 +4192,7 @@
       <w:pPr>
         <w:pStyle w:val="Heading1"/>
       </w:pPr>
-      <w:bookmarkStart w:id="43" w:name="_Toc365372520"/>
+      <w:bookmarkStart w:id="44" w:name="_Toc365372520"/>
       <w:r>
         <w:lastRenderedPageBreak/>
         <w:t>Fixes, Enhancements and Changes at 4.</w:t>
@@ -3922,10 +4203,10 @@
       <w:r>
         <w:t>.0.0</w:t>
       </w:r>
-      <w:bookmarkEnd w:id="40"/>
       <w:bookmarkEnd w:id="41"/>
       <w:bookmarkEnd w:id="42"/>
       <w:bookmarkEnd w:id="43"/>
+      <w:bookmarkEnd w:id="44"/>
     </w:p>
     <w:p>
       <w:r>
@@ -3954,11 +4235,11 @@
       <w:pPr>
         <w:pStyle w:val="Heading2"/>
       </w:pPr>
-      <w:bookmarkStart w:id="44" w:name="_Toc365372521"/>
+      <w:bookmarkStart w:id="45" w:name="_Toc365372521"/>
       <w:r>
         <w:t>Core modules and server code</w:t>
       </w:r>
-      <w:bookmarkEnd w:id="44"/>
+      <w:bookmarkEnd w:id="45"/>
     </w:p>
     <w:p/>
     <w:tbl>
@@ -5426,7 +5707,7 @@
             <w:r>
               <w:t xml:space="preserve">data. This relates to an issue in the SDE Geodatabase metadata whereby attribute data is not registered reliably until such time that the data is reviewed by the owner. See </w:t>
             </w:r>
-            <w:hyperlink r:id="rId12" w:history="1">
+            <w:hyperlink r:id="rId13" w:history="1">
               <w:r>
                 <w:rPr>
                   <w:rStyle w:val="Hyperlink"/>
@@ -9849,24 +10130,24 @@
       <w:pPr>
         <w:pStyle w:val="Heading2"/>
       </w:pPr>
-      <w:bookmarkStart w:id="45" w:name="_Toc365372522"/>
+      <w:bookmarkStart w:id="46" w:name="_Toc365372522"/>
       <w:r>
         <w:t>Spatial manager</w:t>
       </w:r>
-      <w:bookmarkEnd w:id="45"/>
+      <w:bookmarkEnd w:id="46"/>
     </w:p>
     <w:p>
       <w:pPr>
         <w:pStyle w:val="Heading3"/>
       </w:pPr>
-      <w:bookmarkStart w:id="46" w:name="_Toc365372523"/>
+      <w:bookmarkStart w:id="47" w:name="_Toc365372523"/>
       <w:r>
         <w:t>Preferences Changes including Admin-unit option</w:t>
       </w:r>
       <w:r>
         <w:t>.</w:t>
       </w:r>
-      <w:bookmarkEnd w:id="46"/>
+      <w:bookmarkEnd w:id="47"/>
     </w:p>
     <w:p>
       <w:r>
@@ -9902,7 +10183,7 @@
                     </pic:cNvPicPr>
                   </pic:nvPicPr>
                   <pic:blipFill>
-                    <a:blip r:embed="rId13" cstate="print"/>
+                    <a:blip r:embed="rId14" cstate="print"/>
                     <a:srcRect/>
                     <a:stretch>
                       <a:fillRect/>
@@ -9983,7 +10264,7 @@
                     </pic:cNvPicPr>
                   </pic:nvPicPr>
                   <pic:blipFill>
-                    <a:blip r:embed="rId14" cstate="print"/>
+                    <a:blip r:embed="rId15" cstate="print"/>
                     <a:srcRect/>
                     <a:stretch>
                       <a:fillRect/>
@@ -10052,7 +10333,7 @@
                     </pic:cNvPicPr>
                   </pic:nvPicPr>
                   <pic:blipFill>
-                    <a:blip r:embed="rId15" cstate="print"/>
+                    <a:blip r:embed="rId16" cstate="print"/>
                     <a:srcRect/>
                     <a:stretch>
                       <a:fillRect/>
@@ -10118,7 +10399,7 @@
                     </pic:cNvPicPr>
                   </pic:nvPicPr>
                   <pic:blipFill>
-                    <a:blip r:embed="rId16" cstate="print"/>
+                    <a:blip r:embed="rId17" cstate="print"/>
                     <a:srcRect/>
                     <a:stretch>
                       <a:fillRect/>
@@ -10152,11 +10433,11 @@
       <w:pPr>
         <w:pStyle w:val="Heading3"/>
       </w:pPr>
-      <w:bookmarkStart w:id="47" w:name="_Toc365372524"/>
+      <w:bookmarkStart w:id="48" w:name="_Toc365372524"/>
       <w:r>
         <w:t>Changes since 4.6</w:t>
       </w:r>
-      <w:bookmarkEnd w:id="47"/>
+      <w:bookmarkEnd w:id="48"/>
     </w:p>
     <w:p>
       <w:r>
@@ -10210,9 +10491,9 @@
                 <w:rStyle w:val="TableTitleline"/>
               </w:rPr>
             </w:pPr>
-            <w:bookmarkStart w:id="48" w:name="_Toc292893193"/>
-            <w:bookmarkStart w:id="49" w:name="_Toc335646566"/>
-            <w:bookmarkStart w:id="50" w:name="_Toc338677095"/>
+            <w:bookmarkStart w:id="49" w:name="_Toc292893193"/>
+            <w:bookmarkStart w:id="50" w:name="_Toc335646566"/>
+            <w:bookmarkStart w:id="51" w:name="_Toc338677095"/>
             <w:r>
               <w:rPr>
                 <w:rStyle w:val="TableTitleline"/>
@@ -11781,6 +12062,452 @@
     <w:p>
       <w:pPr>
         <w:spacing w:before="0" w:after="0"/>
+      </w:pPr>
+      <w:r>
+        <w:br w:type="page"/>
+      </w:r>
+    </w:p>
+    <w:p>
+      <w:pPr>
+        <w:pStyle w:val="Heading2"/>
+      </w:pPr>
+      <w:r>
+        <w:lastRenderedPageBreak/>
+        <w:t xml:space="preserve">MapViewer </w:t>
+      </w:r>
+    </w:p>
+    <w:tbl>
+      <w:tblPr>
+        <w:tblW w:w="5000" w:type="pct"/>
+        <w:tblLayout w:type="fixed"/>
+        <w:tblCellMar>
+          <w:left w:w="0" w:type="dxa"/>
+          <w:right w:w="0" w:type="dxa"/>
+        </w:tblCellMar>
+        <w:tblLook w:val="0000" w:firstRow="0" w:lastRow="0" w:firstColumn="0" w:lastColumn="0" w:noHBand="0" w:noVBand="0"/>
+      </w:tblPr>
+      <w:tblGrid>
+        <w:gridCol w:w="1423"/>
+        <w:gridCol w:w="7372"/>
+        <w:gridCol w:w="1275"/>
+        <w:gridCol w:w="20"/>
+      </w:tblGrid>
+      <w:tr>
+        <w:trPr>
+          <w:cantSplit/>
+          <w:tblHeader/>
+        </w:trPr>
+        <w:tc>
+          <w:tcPr>
+            <w:tcW w:w="705" w:type="pct"/>
+            <w:tcBorders>
+              <w:top w:val="single" w:sz="4" w:space="0" w:color="BFBFBF"/>
+              <w:left w:val="single" w:sz="4" w:space="0" w:color="BFBFBF"/>
+              <w:bottom w:val="single" w:sz="6" w:space="0" w:color="BFBFBF"/>
+              <w:right w:val="single" w:sz="6" w:space="0" w:color="BFBFBF"/>
+            </w:tcBorders>
+            <w:shd w:val="pct15" w:color="auto" w:fill="auto"/>
+          </w:tcPr>
+          <w:p>
+            <w:pPr>
+              <w:pStyle w:val="Body"/>
+              <w:rPr>
+                <w:rStyle w:val="TableTitleline"/>
+              </w:rPr>
+            </w:pPr>
+            <w:r>
+              <w:rPr>
+                <w:rStyle w:val="TableTitleline"/>
+              </w:rPr>
+              <w:t>Internal</w:t>
+            </w:r>
+            <w:r>
+              <w:rPr>
+                <w:rStyle w:val="TableTitleline"/>
+              </w:rPr>
+              <w:t xml:space="preserve"> Task/Defect  ID</w:t>
+            </w:r>
+          </w:p>
+        </w:tc>
+        <w:tc>
+          <w:tcPr>
+            <w:tcW w:w="3653" w:type="pct"/>
+            <w:tcBorders>
+              <w:top w:val="single" w:sz="4" w:space="0" w:color="BFBFBF"/>
+              <w:left w:val="single" w:sz="6" w:space="0" w:color="BFBFBF"/>
+              <w:bottom w:val="single" w:sz="6" w:space="0" w:color="BFBFBF"/>
+              <w:right w:val="single" w:sz="6" w:space="0" w:color="BFBFBF"/>
+            </w:tcBorders>
+            <w:shd w:val="pct15" w:color="auto" w:fill="auto"/>
+          </w:tcPr>
+          <w:p>
+            <w:pPr>
+              <w:pStyle w:val="Body"/>
+              <w:rPr>
+                <w:rStyle w:val="TableTitleline"/>
+              </w:rPr>
+            </w:pPr>
+            <w:r>
+              <w:rPr>
+                <w:rStyle w:val="TableTitleline"/>
+              </w:rPr>
+              <w:t>Issue</w:t>
+            </w:r>
+          </w:p>
+        </w:tc>
+        <w:tc>
+          <w:tcPr>
+            <w:tcW w:w="642" w:type="pct"/>
+            <w:gridSpan w:val="2"/>
+            <w:tcBorders>
+              <w:top w:val="single" w:sz="4" w:space="0" w:color="BFBFBF"/>
+              <w:left w:val="single" w:sz="6" w:space="0" w:color="BFBFBF"/>
+              <w:bottom w:val="single" w:sz="6" w:space="0" w:color="BFBFBF"/>
+              <w:right w:val="single" w:sz="4" w:space="0" w:color="BFBFBF"/>
+            </w:tcBorders>
+            <w:shd w:val="pct15" w:color="auto" w:fill="auto"/>
+          </w:tcPr>
+          <w:p>
+            <w:pPr>
+              <w:pStyle w:val="Body"/>
+              <w:rPr>
+                <w:rStyle w:val="TableTitleline"/>
+              </w:rPr>
+            </w:pPr>
+            <w:r>
+              <w:rPr>
+                <w:rStyle w:val="TableTitleline"/>
+              </w:rPr>
+              <w:t>T</w:t>
+            </w:r>
+            <w:r>
+              <w:rPr>
+                <w:rStyle w:val="TableTitleline"/>
+              </w:rPr>
+              <w:t>SG Service Requests and/or support log numbers</w:t>
+            </w:r>
+          </w:p>
+        </w:tc>
+      </w:tr>
+      <w:tr>
+        <w:trPr>
+          <w:cantSplit/>
+        </w:trPr>
+        <w:tc>
+          <w:tcPr>
+            <w:tcW w:w="705" w:type="pct"/>
+            <w:tcBorders>
+              <w:top w:val="single" w:sz="6" w:space="0" w:color="BFBFBF"/>
+              <w:left w:val="single" w:sz="4" w:space="0" w:color="BFBFBF"/>
+              <w:bottom w:val="single" w:sz="6" w:space="0" w:color="BFBFBF"/>
+              <w:right w:val="single" w:sz="6" w:space="0" w:color="BFBFBF"/>
+            </w:tcBorders>
+            <w:shd w:val="clear" w:color="auto" w:fill="FFFFFF"/>
+          </w:tcPr>
+          <w:p>
+            <w:pPr>
+              <w:pStyle w:val="Body"/>
+            </w:pPr>
+            <w:r>
+              <w:t>D-120741</w:t>
+            </w:r>
+          </w:p>
+        </w:tc>
+        <w:tc>
+          <w:tcPr>
+            <w:tcW w:w="3653" w:type="pct"/>
+            <w:tcBorders>
+              <w:top w:val="single" w:sz="6" w:space="0" w:color="BFBFBF"/>
+              <w:left w:val="single" w:sz="6" w:space="0" w:color="BFBFBF"/>
+              <w:bottom w:val="single" w:sz="6" w:space="0" w:color="BFBFBF"/>
+              <w:right w:val="single" w:sz="6" w:space="0" w:color="BFBFBF"/>
+            </w:tcBorders>
+            <w:shd w:val="clear" w:color="auto" w:fill="FFFFFF"/>
+          </w:tcPr>
+          <w:p>
+            <w:r>
+              <w:t>The following describes the changes to the MapViewer applet to prevent the accumulation of warnings issued to the Java log file.</w:t>
+            </w:r>
+          </w:p>
+        </w:tc>
+        <w:tc>
+          <w:tcPr>
+            <w:tcW w:w="642" w:type="pct"/>
+            <w:gridSpan w:val="2"/>
+            <w:tcBorders>
+              <w:top w:val="single" w:sz="6" w:space="0" w:color="BFBFBF"/>
+              <w:left w:val="single" w:sz="6" w:space="0" w:color="BFBFBF"/>
+              <w:bottom w:val="single" w:sz="6" w:space="0" w:color="BFBFBF"/>
+              <w:right w:val="single" w:sz="4" w:space="0" w:color="BFBFBF"/>
+            </w:tcBorders>
+            <w:shd w:val="clear" w:color="auto" w:fill="FFFFFF"/>
+          </w:tcPr>
+          <w:p>
+            <w:pPr>
+              <w:pStyle w:val="Body"/>
+            </w:pPr>
+            <w:r>
+              <w:t>8001555173</w:t>
+            </w:r>
+          </w:p>
+        </w:tc>
+      </w:tr>
+      <w:tr>
+        <w:trPr>
+          <w:gridAfter w:val="1"/>
+          <w:wAfter w:w="10" w:type="pct"/>
+          <w:cantSplit/>
+        </w:trPr>
+        <w:tc>
+          <w:tcPr>
+            <w:tcW w:w="4990" w:type="pct"/>
+            <w:gridSpan w:val="3"/>
+            <w:tcBorders>
+              <w:top w:val="single" w:sz="6" w:space="0" w:color="BFBFBF"/>
+              <w:left w:val="single" w:sz="6" w:space="0" w:color="BFBFBF"/>
+              <w:bottom w:val="single" w:sz="6" w:space="0" w:color="BFBFBF"/>
+              <w:right w:val="single" w:sz="6" w:space="0" w:color="BFBFBF"/>
+            </w:tcBorders>
+            <w:shd w:val="clear" w:color="auto" w:fill="FFFFFF"/>
+          </w:tcPr>
+          <w:p>
+            <w:r>
+              <w:t xml:space="preserve">The existing </w:t>
+            </w:r>
+            <w:proofErr w:type="spellStart"/>
+            <w:r>
+              <w:t>MapLocator</w:t>
+            </w:r>
+            <w:proofErr w:type="spellEnd"/>
+            <w:r>
+              <w:t xml:space="preserve"> Source Code uses standard MapViewer API for all types of PL-SQL calls e.g. SELECT Statements, Procedures, </w:t>
+            </w:r>
+            <w:proofErr w:type="gramStart"/>
+            <w:r>
+              <w:t>Functions</w:t>
+            </w:r>
+            <w:proofErr w:type="gramEnd"/>
+            <w:r>
+              <w:t xml:space="preserve"> etc. using a </w:t>
+            </w:r>
+            <w:proofErr w:type="spellStart"/>
+            <w:r>
+              <w:t>doQuery</w:t>
+            </w:r>
+            <w:proofErr w:type="spellEnd"/>
+            <w:r>
+              <w:t xml:space="preserve"> method. Which in turn converts it into an XML request enclosed within an </w:t>
+            </w:r>
+            <w:proofErr w:type="spellStart"/>
+            <w:r>
+              <w:t>info_request</w:t>
+            </w:r>
+            <w:proofErr w:type="spellEnd"/>
+            <w:r>
+              <w:t xml:space="preserve"> tag as shown in below figure –</w:t>
+            </w:r>
+          </w:p>
+          <w:p>
+            <w:r>
+              <w:drawing>
+                <wp:inline distT="0" distB="0" distL="0" distR="0" wp14:anchorId="1EA7FC49" wp14:editId="2D864C05">
+                  <wp:extent cx="6018744" cy="629525"/>
+                  <wp:effectExtent l="190500" t="190500" r="191770" b="189865"/>
+                  <wp:docPr id="3" name="Picture 3"/>
+                  <wp:cNvGraphicFramePr>
+                    <a:graphicFrameLocks xmlns:a="http://schemas.openxmlformats.org/drawingml/2006/main" noChangeAspect="1"/>
+                  </wp:cNvGraphicFramePr>
+                  <a:graphic xmlns:a="http://schemas.openxmlformats.org/drawingml/2006/main">
+                    <a:graphicData uri="http://schemas.openxmlformats.org/drawingml/2006/picture">
+                      <pic:pic xmlns:pic="http://schemas.openxmlformats.org/drawingml/2006/picture">
+                        <pic:nvPicPr>
+                          <pic:cNvPr id="0" name="Picture 5"/>
+                          <pic:cNvPicPr>
+                            <a:picLocks noChangeAspect="1" noChangeArrowheads="1"/>
+                          </pic:cNvPicPr>
+                        </pic:nvPicPr>
+                        <pic:blipFill>
+                          <a:blip r:embed="rId18">
+                            <a:extLst>
+                              <a:ext uri="{28A0092B-C50C-407E-A947-70E740481C1C}">
+                                <a14:useLocalDpi xmlns:a14="http://schemas.microsoft.com/office/drawing/2010/main" val="0"/>
+                              </a:ext>
+                            </a:extLst>
+                          </a:blip>
+                          <a:srcRect/>
+                          <a:stretch>
+                            <a:fillRect/>
+                          </a:stretch>
+                        </pic:blipFill>
+                        <pic:spPr bwMode="auto">
+                          <a:xfrm>
+                            <a:off x="0" y="0"/>
+                            <a:ext cx="6038856" cy="631629"/>
+                          </a:xfrm>
+                          <a:prstGeom prst="rect">
+                            <a:avLst/>
+                          </a:prstGeom>
+                          <a:ln>
+                            <a:noFill/>
+                          </a:ln>
+                          <a:effectLst>
+                            <a:outerShdw blurRad="190500" algn="tl" rotWithShape="0">
+                              <a:srgbClr val="000000">
+                                <a:alpha val="70000"/>
+                              </a:srgbClr>
+                            </a:outerShdw>
+                          </a:effectLst>
+                        </pic:spPr>
+                      </pic:pic>
+                    </a:graphicData>
+                  </a:graphic>
+                </wp:inline>
+              </w:drawing>
+            </w:r>
+          </w:p>
+          <w:p/>
+          <w:p>
+            <w:r>
+              <w:t>But as per Oracle documentation for MapViewer, the API supports only to SELECT Statements. Hence, it gives an error ORA-00900 – Invalid SQL Statement, when NON-SELECT PL-SQL Statements are passed to it.</w:t>
+            </w:r>
+          </w:p>
+          <w:p>
+            <w:r>
+              <w:drawing>
+                <wp:inline distT="0" distB="0" distL="0" distR="0" wp14:anchorId="141F2AF2" wp14:editId="0ABF3233">
+                  <wp:extent cx="5943600" cy="1809024"/>
+                  <wp:effectExtent l="0" t="0" r="0" b="1270"/>
+                  <wp:docPr id="5" name="Picture 5"/>
+                  <wp:cNvGraphicFramePr>
+                    <a:graphicFrameLocks xmlns:a="http://schemas.openxmlformats.org/drawingml/2006/main" noChangeAspect="1"/>
+                  </wp:cNvGraphicFramePr>
+                  <a:graphic xmlns:a="http://schemas.openxmlformats.org/drawingml/2006/main">
+                    <a:graphicData uri="http://schemas.openxmlformats.org/drawingml/2006/picture">
+                      <pic:pic xmlns:pic="http://schemas.openxmlformats.org/drawingml/2006/picture">
+                        <pic:nvPicPr>
+                          <pic:cNvPr id="0" name="Picture 1"/>
+                          <pic:cNvPicPr>
+                            <a:picLocks noChangeAspect="1" noChangeArrowheads="1"/>
+                          </pic:cNvPicPr>
+                        </pic:nvPicPr>
+                        <pic:blipFill>
+                          <a:blip r:embed="rId19">
+                            <a:extLst>
+                              <a:ext uri="{28A0092B-C50C-407E-A947-70E740481C1C}">
+                                <a14:useLocalDpi xmlns:a14="http://schemas.microsoft.com/office/drawing/2010/main" val="0"/>
+                              </a:ext>
+                            </a:extLst>
+                          </a:blip>
+                          <a:srcRect/>
+                          <a:stretch>
+                            <a:fillRect/>
+                          </a:stretch>
+                        </pic:blipFill>
+                        <pic:spPr bwMode="auto">
+                          <a:xfrm>
+                            <a:off x="0" y="0"/>
+                            <a:ext cx="5943600" cy="1809024"/>
+                          </a:xfrm>
+                          <a:prstGeom prst="rect">
+                            <a:avLst/>
+                          </a:prstGeom>
+                          <a:noFill/>
+                          <a:ln>
+                            <a:noFill/>
+                          </a:ln>
+                        </pic:spPr>
+                      </pic:pic>
+                    </a:graphicData>
+                  </a:graphic>
+                </wp:inline>
+              </w:drawing>
+            </w:r>
+          </w:p>
+          <w:p>
+            <w:r>
+              <w:t xml:space="preserve">More details at - </w:t>
+            </w:r>
+            <w:hyperlink r:id="rId20" w:history="1">
+              <w:r>
+                <w:rPr>
+                  <w:rStyle w:val="Hyperlink"/>
+                </w:rPr>
+                <w:t>http://docs.oracle.com/cd/E28280_01/web.1111/e10145/vis_xmlapi.htm</w:t>
+              </w:r>
+            </w:hyperlink>
+          </w:p>
+          <w:p>
+            <w:r>
+              <w:t xml:space="preserve">Hence, instead of executing NON-SELECT PL-SQL Statements through standard MapViewer API, a new Java Class is introduced in the Source Code named ExecPLSQL.java, which uses standard Java Database Connectivity (JDBC) API to call all types of PL-SQL statements. </w:t>
+            </w:r>
+          </w:p>
+          <w:p>
+            <w:r>
+              <w:t>In the Source Code, calls to SELECT Statement are still using MapViewer API and other calls are through the new Java Class.</w:t>
+            </w:r>
+          </w:p>
+          <w:p>
+            <w:r>
+              <w:t>To incorporate this change, we need one additional jar to be deployed on Forms Server – ojdbc6.jar.</w:t>
+            </w:r>
+          </w:p>
+          <w:p/>
+        </w:tc>
+      </w:tr>
+      <w:tr>
+        <w:trPr>
+          <w:cantSplit/>
+        </w:trPr>
+        <w:tc>
+          <w:tcPr>
+            <w:tcW w:w="705" w:type="pct"/>
+            <w:tcBorders>
+              <w:top w:val="single" w:sz="6" w:space="0" w:color="BFBFBF"/>
+              <w:left w:val="single" w:sz="4" w:space="0" w:color="BFBFBF"/>
+              <w:bottom w:val="single" w:sz="4" w:space="0" w:color="BFBFBF"/>
+              <w:right w:val="single" w:sz="6" w:space="0" w:color="BFBFBF"/>
+            </w:tcBorders>
+            <w:shd w:val="clear" w:color="auto" w:fill="FFFFFF"/>
+          </w:tcPr>
+          <w:p/>
+        </w:tc>
+        <w:tc>
+          <w:tcPr>
+            <w:tcW w:w="3653" w:type="pct"/>
+            <w:tcBorders>
+              <w:top w:val="single" w:sz="6" w:space="0" w:color="BFBFBF"/>
+              <w:left w:val="single" w:sz="6" w:space="0" w:color="BFBFBF"/>
+              <w:bottom w:val="single" w:sz="4" w:space="0" w:color="BFBFBF"/>
+              <w:right w:val="single" w:sz="6" w:space="0" w:color="BFBFBF"/>
+            </w:tcBorders>
+            <w:shd w:val="clear" w:color="auto" w:fill="FFFFFF"/>
+          </w:tcPr>
+          <w:p/>
+        </w:tc>
+        <w:tc>
+          <w:tcPr>
+            <w:tcW w:w="642" w:type="pct"/>
+            <w:gridSpan w:val="2"/>
+            <w:tcBorders>
+              <w:top w:val="single" w:sz="6" w:space="0" w:color="BFBFBF"/>
+              <w:left w:val="single" w:sz="6" w:space="0" w:color="BFBFBF"/>
+              <w:bottom w:val="single" w:sz="4" w:space="0" w:color="BFBFBF"/>
+              <w:right w:val="single" w:sz="4" w:space="0" w:color="BFBFBF"/>
+            </w:tcBorders>
+            <w:shd w:val="clear" w:color="auto" w:fill="FFFFFF"/>
+          </w:tcPr>
+          <w:p>
+            <w:pPr>
+              <w:pStyle w:val="Body"/>
+            </w:pPr>
+          </w:p>
+        </w:tc>
+      </w:tr>
+    </w:tbl>
+    <w:p/>
+    <w:p>
+      <w:pPr>
+        <w:spacing w:before="0" w:after="0"/>
         <w:rPr>
           <w:rFonts w:cs="Arial"/>
           <w:b/>
@@ -11788,35 +12515,31 @@
           <w:sz w:val="24"/>
         </w:rPr>
       </w:pPr>
-      <w:r>
-        <w:br w:type="page"/>
-      </w:r>
     </w:p>
     <w:p>
       <w:pPr>
         <w:pStyle w:val="Heading1"/>
       </w:pPr>
-      <w:bookmarkStart w:id="51" w:name="_Toc365372525"/>
-      <w:r>
-        <w:lastRenderedPageBreak/>
+      <w:bookmarkStart w:id="52" w:name="_Toc365372525"/>
+      <w:r>
         <w:t>Known Problems at 4.6.0.0</w:t>
       </w:r>
-      <w:bookmarkEnd w:id="48"/>
       <w:bookmarkEnd w:id="49"/>
       <w:bookmarkEnd w:id="50"/>
       <w:bookmarkEnd w:id="51"/>
+      <w:bookmarkEnd w:id="52"/>
     </w:p>
     <w:p>
       <w:pPr>
         <w:pStyle w:val="Heading2"/>
       </w:pPr>
-      <w:bookmarkStart w:id="52" w:name="_Toc338677096"/>
-      <w:bookmarkStart w:id="53" w:name="_Toc365372526"/>
+      <w:bookmarkStart w:id="53" w:name="_Toc338677096"/>
+      <w:bookmarkStart w:id="54" w:name="_Toc365372526"/>
       <w:r>
         <w:t>MapViewer</w:t>
       </w:r>
-      <w:bookmarkEnd w:id="52"/>
       <w:bookmarkEnd w:id="53"/>
+      <w:bookmarkEnd w:id="54"/>
     </w:p>
     <w:p>
       <w:pPr>
@@ -12008,15 +12731,15 @@
       <w:pPr>
         <w:pStyle w:val="Heading2"/>
       </w:pPr>
-      <w:bookmarkStart w:id="54" w:name="_Toc335646567"/>
-      <w:bookmarkStart w:id="55" w:name="_Toc338677097"/>
-      <w:bookmarkStart w:id="56" w:name="_Toc365372527"/>
+      <w:bookmarkStart w:id="55" w:name="_Toc335646567"/>
+      <w:bookmarkStart w:id="56" w:name="_Toc338677097"/>
+      <w:bookmarkStart w:id="57" w:name="_Toc365372527"/>
       <w:r>
         <w:t>Asset Hierarchies</w:t>
       </w:r>
-      <w:bookmarkEnd w:id="54"/>
       <w:bookmarkEnd w:id="55"/>
       <w:bookmarkEnd w:id="56"/>
+      <w:bookmarkEnd w:id="57"/>
     </w:p>
     <w:p>
       <w:pPr>
@@ -12030,15 +12753,15 @@
       <w:pPr>
         <w:pStyle w:val="Heading2"/>
       </w:pPr>
-      <w:bookmarkStart w:id="57" w:name="_Toc335646568"/>
-      <w:bookmarkStart w:id="58" w:name="_Toc338677098"/>
-      <w:bookmarkStart w:id="59" w:name="_Toc365372528"/>
+      <w:bookmarkStart w:id="58" w:name="_Toc335646568"/>
+      <w:bookmarkStart w:id="59" w:name="_Toc338677098"/>
+      <w:bookmarkStart w:id="60" w:name="_Toc365372528"/>
       <w:r>
         <w:t>Merge Query</w:t>
       </w:r>
-      <w:bookmarkEnd w:id="57"/>
       <w:bookmarkEnd w:id="58"/>
       <w:bookmarkEnd w:id="59"/>
+      <w:bookmarkEnd w:id="60"/>
     </w:p>
     <w:p>
       <w:pPr>
@@ -12055,15 +12778,15 @@
       <w:pPr>
         <w:pStyle w:val="Heading2"/>
       </w:pPr>
-      <w:bookmarkStart w:id="60" w:name="_Toc335646569"/>
-      <w:bookmarkStart w:id="61" w:name="_Toc338677099"/>
-      <w:bookmarkStart w:id="62" w:name="_Toc365372529"/>
+      <w:bookmarkStart w:id="61" w:name="_Toc335646569"/>
+      <w:bookmarkStart w:id="62" w:name="_Toc338677099"/>
+      <w:bookmarkStart w:id="63" w:name="_Toc365372529"/>
       <w:r>
         <w:t>Spatial Manager</w:t>
       </w:r>
-      <w:bookmarkEnd w:id="60"/>
       <w:bookmarkEnd w:id="61"/>
       <w:bookmarkEnd w:id="62"/>
+      <w:bookmarkEnd w:id="63"/>
     </w:p>
     <w:p>
       <w:pPr>
@@ -12077,13 +12800,13 @@
       <w:pPr>
         <w:pStyle w:val="Heading2"/>
       </w:pPr>
-      <w:bookmarkStart w:id="63" w:name="_Toc335646570"/>
-      <w:bookmarkStart w:id="64" w:name="_Toc365372530"/>
+      <w:bookmarkStart w:id="64" w:name="_Toc335646570"/>
+      <w:bookmarkStart w:id="65" w:name="_Toc365372530"/>
       <w:r>
         <w:t>Other Issues</w:t>
       </w:r>
-      <w:bookmarkEnd w:id="63"/>
       <w:bookmarkEnd w:id="64"/>
+      <w:bookmarkEnd w:id="65"/>
     </w:p>
     <w:p>
       <w:pPr>
@@ -12299,8 +13022,6 @@
             <w:r>
               <w:t>SER</w:t>
             </w:r>
-            <w:bookmarkStart w:id="65" w:name="_GoBack"/>
-            <w:bookmarkEnd w:id="65"/>
             <w:r>
               <w:t xml:space="preserve"> role is not present in the multi-row block. Workaround by always entering new roles after performing an open-query on the roles block. Ensure HIG_USER is listed in the block, creating it if necessary.</w:t>
             </w:r>
@@ -12347,6 +13068,7 @@
               <w:pStyle w:val="Body"/>
             </w:pPr>
             <w:r>
+              <w:lastRenderedPageBreak/>
               <w:t>0111835</w:t>
             </w:r>
           </w:p>
@@ -12367,11 +13089,7 @@
               <w:pStyle w:val="Body"/>
             </w:pPr>
             <w:r>
-              <w:t xml:space="preserve">Errors may arise in subordinate users entering data in the holidays form on systems which also have TMA installed. Ensure TMA is at the 4.6 release </w:t>
-            </w:r>
-            <w:r>
-              <w:lastRenderedPageBreak/>
-              <w:t xml:space="preserve">level. TMA specific triggers on the </w:t>
+              <w:t xml:space="preserve">Errors may arise in subordinate users entering data in the holidays form on systems which also have TMA installed. Ensure TMA is at the 4.6 release level. TMA specific triggers on the </w:t>
             </w:r>
             <w:proofErr w:type="gramStart"/>
             <w:r>
@@ -12402,7 +13120,6 @@
               <w:pStyle w:val="Body"/>
             </w:pPr>
             <w:r>
-              <w:lastRenderedPageBreak/>
               <w:t>N/A</w:t>
             </w:r>
           </w:p>
@@ -12428,7 +13145,6 @@
               <w:pStyle w:val="Body"/>
             </w:pPr>
             <w:r>
-              <w:lastRenderedPageBreak/>
               <w:t>0112226</w:t>
             </w:r>
           </w:p>
@@ -12880,10 +13596,10 @@
     </w:tbl>
     <w:p/>
     <w:sectPr>
-      <w:headerReference w:type="default" r:id="rId17"/>
-      <w:footerReference w:type="default" r:id="rId18"/>
-      <w:headerReference w:type="first" r:id="rId19"/>
-      <w:footerReference w:type="first" r:id="rId20"/>
+      <w:headerReference w:type="default" r:id="rId21"/>
+      <w:footerReference w:type="default" r:id="rId22"/>
+      <w:headerReference w:type="first" r:id="rId23"/>
+      <w:footerReference w:type="first" r:id="rId24"/>
       <w:pgSz w:w="12240" w:h="15840" w:code="1"/>
       <w:pgMar w:top="1440" w:right="1080" w:bottom="1440" w:left="1080" w:header="720" w:footer="720" w:gutter="0"/>
       <w:pgNumType w:start="1"/>
@@ -12940,27 +13656,14 @@
     <w:pPr>
       <w:pStyle w:val="Footer"/>
     </w:pPr>
-    <w:r>
-      <w:fldChar w:fldCharType="begin"/>
-    </w:r>
-    <w:r>
-      <w:instrText xml:space="preserve"> FILENAME   \* MERGEFORMAT </w:instrText>
-    </w:r>
-    <w:r>
-      <w:fldChar w:fldCharType="separate"/>
-    </w:r>
-    <w:r>
-      <w:rPr>
-        <w:noProof/>
-      </w:rPr>
-      <w:t>Document3</w:t>
-    </w:r>
-    <w:r>
-      <w:rPr>
-        <w:noProof/>
-      </w:rPr>
-      <w:fldChar w:fldCharType="end"/>
-    </w:r>
+    <w:fldSimple w:instr=" FILENAME   \* MERGEFORMAT ">
+      <w:r>
+        <w:rPr>
+          <w:noProof/>
+        </w:rPr>
+        <w:t>Document3</w:t>
+      </w:r>
+    </w:fldSimple>
   </w:p>
   <w:p>
     <w:pPr>
@@ -13045,7 +13748,7 @@
               <w:lang w:val="en-GB" w:eastAsia="en-GB"/>
             </w:rPr>
             <w:drawing>
-              <wp:inline distT="0" distB="0" distL="0" distR="0" wp14:anchorId="63AE4696" wp14:editId="2FD6CE19">
+              <wp:inline distT="0" distB="0" distL="0" distR="0" wp14:anchorId="1496E91D" wp14:editId="7C79AB50">
                 <wp:extent cx="2541270" cy="638175"/>
                 <wp:effectExtent l="19050" t="0" r="0" b="0"/>
                 <wp:docPr id="24" name="Picture 25" descr="C:\Work\Images\Bentley Header Logo 02.JPG"/>
@@ -13105,21 +13808,11 @@
           <w:pPr>
             <w:pStyle w:val="HeaderDoctitle"/>
           </w:pPr>
-          <w:r>
-            <w:fldChar w:fldCharType="begin"/>
-          </w:r>
-          <w:r>
-            <w:instrText xml:space="preserve"> SUBJECT   \* MERGEFORMAT </w:instrText>
-          </w:r>
-          <w:r>
-            <w:fldChar w:fldCharType="separate"/>
-          </w:r>
-          <w:r>
-            <w:t>Core Highways Release Notes</w:t>
-          </w:r>
-          <w:r>
-            <w:fldChar w:fldCharType="end"/>
-          </w:r>
+          <w:fldSimple w:instr=" SUBJECT   \* MERGEFORMAT ">
+            <w:r>
+              <w:t>Core Highways Release Notes</w:t>
+            </w:r>
+          </w:fldSimple>
         </w:p>
       </w:tc>
     </w:tr>
@@ -13153,21 +13846,11 @@
           <w:pPr>
             <w:pStyle w:val="Header"/>
           </w:pPr>
-          <w:r>
-            <w:fldChar w:fldCharType="begin"/>
-          </w:r>
-          <w:r>
-            <w:instrText xml:space="preserve"> TITLE   \* MERGEFORMAT </w:instrText>
-          </w:r>
-          <w:r>
-            <w:fldChar w:fldCharType="separate"/>
-          </w:r>
-          <w:r>
-            <w:t>EXOR</w:t>
-          </w:r>
-          <w:r>
-            <w:fldChar w:fldCharType="end"/>
-          </w:r>
+          <w:fldSimple w:instr=" TITLE   \* MERGEFORMAT ">
+            <w:r>
+              <w:t>EXOR</w:t>
+            </w:r>
+          </w:fldSimple>
         </w:p>
       </w:tc>
     </w:tr>
@@ -13196,21 +13879,11 @@
           <w:pPr>
             <w:pStyle w:val="Header"/>
           </w:pPr>
-          <w:r>
-            <w:fldChar w:fldCharType="begin"/>
-          </w:r>
-          <w:r>
-            <w:instrText xml:space="preserve"> COMMENTS   \* MERGEFORMAT </w:instrText>
-          </w:r>
-          <w:r>
-            <w:fldChar w:fldCharType="separate"/>
-          </w:r>
-          <w:r>
-            <w:t>v4.6.0.0</w:t>
-          </w:r>
-          <w:r>
-            <w:fldChar w:fldCharType="end"/>
-          </w:r>
+          <w:fldSimple w:instr=" COMMENTS   \* MERGEFORMAT ">
+            <w:r>
+              <w:t>v4.6.0.0</w:t>
+            </w:r>
+          </w:fldSimple>
         </w:p>
       </w:tc>
       <w:tc>
@@ -13235,7 +13908,7 @@
             <w:fldChar w:fldCharType="separate"/>
           </w:r>
           <w:r>
-            <w:t>12-Sep-13</w:t>
+            <w:t>29-Oct-13</w:t>
           </w:r>
           <w:r>
             <w:fldChar w:fldCharType="end"/>
@@ -13397,27 +14070,17 @@
               <w:rStyle w:val="HighlightText"/>
             </w:rPr>
           </w:pPr>
-          <w:r>
-            <w:fldChar w:fldCharType="begin"/>
-          </w:r>
-          <w:r>
-            <w:instrText xml:space="preserve"> SUBJECT   \* MERGEFORMAT </w:instrText>
-          </w:r>
-          <w:r>
-            <w:fldChar w:fldCharType="separate"/>
-          </w:r>
-          <w:r>
-            <w:rPr>
-              <w:rStyle w:val="HighlightText"/>
-            </w:rPr>
-            <w:t>Core Highways</w:t>
-          </w:r>
-          <w:r>
-            <w:t xml:space="preserve"> Release Notes</w:t>
-          </w:r>
-          <w:r>
-            <w:fldChar w:fldCharType="end"/>
-          </w:r>
+          <w:fldSimple w:instr=" SUBJECT   \* MERGEFORMAT ">
+            <w:r>
+              <w:rPr>
+                <w:rStyle w:val="HighlightText"/>
+              </w:rPr>
+              <w:t>Core Highways</w:t>
+            </w:r>
+            <w:r>
+              <w:t xml:space="preserve"> Release Notes</w:t>
+            </w:r>
+          </w:fldSimple>
         </w:p>
       </w:tc>
     </w:tr>
@@ -13451,21 +14114,11 @@
           <w:pPr>
             <w:pStyle w:val="Header"/>
           </w:pPr>
-          <w:r>
-            <w:fldChar w:fldCharType="begin"/>
-          </w:r>
-          <w:r>
-            <w:instrText xml:space="preserve"> TITLE   \* MERGEFORMAT </w:instrText>
-          </w:r>
-          <w:r>
-            <w:fldChar w:fldCharType="separate"/>
-          </w:r>
-          <w:r>
-            <w:t>EXOR</w:t>
-          </w:r>
-          <w:r>
-            <w:fldChar w:fldCharType="end"/>
-          </w:r>
+          <w:fldSimple w:instr=" TITLE   \* MERGEFORMAT ">
+            <w:r>
+              <w:t>EXOR</w:t>
+            </w:r>
+          </w:fldSimple>
         </w:p>
       </w:tc>
     </w:tr>
@@ -13494,21 +14147,11 @@
           <w:pPr>
             <w:pStyle w:val="Header"/>
           </w:pPr>
-          <w:r>
-            <w:fldChar w:fldCharType="begin"/>
-          </w:r>
-          <w:r>
-            <w:instrText xml:space="preserve"> COMMENTS   \* MERGEFORMAT </w:instrText>
-          </w:r>
-          <w:r>
-            <w:fldChar w:fldCharType="separate"/>
-          </w:r>
-          <w:r>
-            <w:t>v4.7.0.0</w:t>
-          </w:r>
-          <w:r>
-            <w:fldChar w:fldCharType="end"/>
-          </w:r>
+          <w:fldSimple w:instr=" COMMENTS   \* MERGEFORMAT ">
+            <w:r>
+              <w:t>v4.7.0.0</w:t>
+            </w:r>
+          </w:fldSimple>
         </w:p>
       </w:tc>
       <w:tc>
@@ -13553,7 +14196,7 @@
             <w:fldChar w:fldCharType="separate"/>
           </w:r>
           <w:r>
-            <w:t>22</w:t>
+            <w:t>1</w:t>
           </w:r>
           <w:r>
             <w:fldChar w:fldCharType="end"/>
@@ -13571,7 +14214,7 @@
             <w:fldChar w:fldCharType="separate"/>
           </w:r>
           <w:r>
-            <w:t>24</w:t>
+            <w:t>27</w:t>
           </w:r>
           <w:r>
             <w:fldChar w:fldCharType="end"/>
@@ -23281,7 +23924,7 @@
 </file>
 
 <file path=customXml/itemProps1.xml><?xml version="1.0" encoding="utf-8"?>
-<ds:datastoreItem xmlns:ds="http://schemas.openxmlformats.org/officeDocument/2006/customXml" ds:itemID="{75A0AFE3-4E17-4B06-B3F6-7C27A36D3509}">
+<ds:datastoreItem xmlns:ds="http://schemas.openxmlformats.org/officeDocument/2006/customXml" ds:itemID="{C08D2FCD-96F2-46B9-A8C2-F3B93EBF3EAA}">
   <ds:schemaRefs>
     <ds:schemaRef ds:uri="http://schemas.openxmlformats.org/officeDocument/2006/bibliography"/>
   </ds:schemaRefs>

</xml_diff>

<commit_message>
Minor update of 4.6 to 4.7.
git-svn-id: svn://127.0.0.1/Core@8552 17c802ae-cbca-534c-9e8e-6d19a4926c45
</commit_message>
<xml_diff>
--- a/trunk/doc/Core Release Notes v4.7.0.0.docx
+++ b/trunk/doc/Core Release Notes v4.7.0.0.docx
@@ -72,22 +72,42 @@
       <w:pPr>
         <w:pStyle w:val="coverinfo"/>
       </w:pPr>
-      <w:fldSimple w:instr=" TITLE   \* MERGEFORMAT ">
-        <w:r>
-          <w:t>EXOR</w:t>
-        </w:r>
-      </w:fldSimple>
+      <w:r>
+        <w:fldChar w:fldCharType="begin"/>
+      </w:r>
+      <w:r>
+        <w:instrText xml:space="preserve"> TITLE   \* MERGEFORMAT </w:instrText>
+      </w:r>
+      <w:r>
+        <w:fldChar w:fldCharType="separate"/>
+      </w:r>
+      <w:r>
+        <w:t>EXOR</w:t>
+      </w:r>
+      <w:r>
+        <w:fldChar w:fldCharType="end"/>
+      </w:r>
     </w:p>
     <w:p/>
     <w:p>
       <w:pPr>
         <w:pStyle w:val="coverinfo"/>
       </w:pPr>
-      <w:fldSimple w:instr=" SUBJECT   \* MERGEFORMAT ">
-        <w:r>
-          <w:t>Core Highways Release Notes</w:t>
-        </w:r>
-      </w:fldSimple>
+      <w:r>
+        <w:fldChar w:fldCharType="begin"/>
+      </w:r>
+      <w:r>
+        <w:instrText xml:space="preserve"> SUBJECT   \* MERGEFORMAT </w:instrText>
+      </w:r>
+      <w:r>
+        <w:fldChar w:fldCharType="separate"/>
+      </w:r>
+      <w:r>
+        <w:t>Core Highways Release Notes</w:t>
+      </w:r>
+      <w:r>
+        <w:fldChar w:fldCharType="end"/>
+      </w:r>
     </w:p>
     <w:p>
       <w:pPr>
@@ -98,17 +118,27 @@
       <w:pPr>
         <w:pStyle w:val="CoverVersion"/>
       </w:pPr>
-      <w:fldSimple w:instr=" COMMENTS   \* MERGEFORMAT ">
-        <w:r>
-          <w:t>v4.</w:t>
-        </w:r>
-        <w:r>
-          <w:t>7</w:t>
-        </w:r>
-        <w:r>
-          <w:t>.0.0</w:t>
-        </w:r>
-      </w:fldSimple>
+      <w:r>
+        <w:fldChar w:fldCharType="begin"/>
+      </w:r>
+      <w:r>
+        <w:instrText xml:space="preserve"> COMMENTS   \* MERGEFORMAT </w:instrText>
+      </w:r>
+      <w:r>
+        <w:fldChar w:fldCharType="separate"/>
+      </w:r>
+      <w:r>
+        <w:t>v4.</w:t>
+      </w:r>
+      <w:r>
+        <w:t>7</w:t>
+      </w:r>
+      <w:r>
+        <w:t>.0.0</w:t>
+      </w:r>
+      <w:r>
+        <w:fldChar w:fldCharType="end"/>
+      </w:r>
     </w:p>
     <w:p>
       <w:pPr>
@@ -129,8 +159,6 @@
           <w:docGrid w:linePitch="360"/>
         </w:sectPr>
       </w:pPr>
-      <w:bookmarkStart w:id="0" w:name="_GoBack"/>
-      <w:bookmarkEnd w:id="0"/>
     </w:p>
     <w:p>
       <w:pPr>
@@ -459,6 +487,9 @@
             <w:pPr>
               <w:pStyle w:val="TableText"/>
             </w:pPr>
+            <w:r>
+              <w:t>1.3</w:t>
+            </w:r>
           </w:p>
         </w:tc>
         <w:tc>
@@ -469,6 +500,9 @@
             <w:pPr>
               <w:pStyle w:val="TableText"/>
             </w:pPr>
+            <w:r>
+              <w:t>Rob Coupe</w:t>
+            </w:r>
           </w:p>
         </w:tc>
         <w:tc>
@@ -489,6 +523,9 @@
             <w:pPr>
               <w:pStyle w:val="TableText"/>
             </w:pPr>
+            <w:r>
+              <w:t>1-Nov-2013</w:t>
+            </w:r>
           </w:p>
         </w:tc>
         <w:tc>
@@ -499,6 +536,11 @@
             <w:pPr>
               <w:pStyle w:val="TableText"/>
             </w:pPr>
+            <w:r>
+              <w:t>Minor change of some occurrences of 4.6 to 4.7</w:t>
+            </w:r>
+            <w:bookmarkStart w:id="0" w:name="_GoBack"/>
+            <w:bookmarkEnd w:id="0"/>
           </w:p>
         </w:tc>
       </w:tr>
@@ -3302,13 +3344,8 @@
         <w:t>04</w:t>
       </w:r>
       <w:r>
-        <w:t xml:space="preserve"> is the major release </w:t>
-      </w:r>
-      <w:proofErr w:type="spellStart"/>
-      <w:r>
-        <w:t>number</w:t>
-      </w:r>
-      <w:proofErr w:type="spellEnd"/>
+        <w:t xml:space="preserve"> is the major release number</w:t>
+      </w:r>
     </w:p>
     <w:p>
       <w:pPr>
@@ -3338,10 +3375,7 @@
         <w:t>00</w:t>
       </w:r>
       <w:r>
-        <w:t xml:space="preserve"> </w:t>
-      </w:r>
-      <w:r>
-        <w:t>the patch number</w:t>
+        <w:t xml:space="preserve"> the patch number</w:t>
       </w:r>
     </w:p>
     <w:p>
@@ -3359,10 +3393,7 @@
         <w:t>0n</w:t>
       </w:r>
       <w:r>
-        <w:t xml:space="preserve"> </w:t>
-      </w:r>
-      <w:r>
-        <w:t xml:space="preserve">the build number - starting with build 1. i.e. </w:t>
+        <w:t xml:space="preserve"> the build number - starting with build 1. i.e. </w:t>
       </w:r>
       <w:r>
         <w:rPr>
@@ -12309,6 +12340,10 @@
           </w:p>
           <w:p>
             <w:r>
+              <w:rPr>
+                <w:noProof/>
+                <w:lang w:val="en-GB" w:eastAsia="en-GB"/>
+              </w:rPr>
               <w:drawing>
                 <wp:inline distT="0" distB="0" distL="0" distR="0" wp14:anchorId="1EA7FC49" wp14:editId="2D864C05">
                   <wp:extent cx="6018744" cy="629525"/>
@@ -12373,6 +12408,10 @@
           </w:p>
           <w:p>
             <w:r>
+              <w:rPr>
+                <w:noProof/>
+                <w:lang w:val="en-GB" w:eastAsia="en-GB"/>
+              </w:rPr>
               <w:drawing>
                 <wp:inline distT="0" distB="0" distL="0" distR="0" wp14:anchorId="141F2AF2" wp14:editId="0ABF3233">
                   <wp:extent cx="5943600" cy="1809024"/>
@@ -12522,7 +12561,13 @@
       </w:pPr>
       <w:bookmarkStart w:id="52" w:name="_Toc365372525"/>
       <w:r>
-        <w:t>Known Problems at 4.6.0.0</w:t>
+        <w:t>Known Problems at 4.</w:t>
+      </w:r>
+      <w:r>
+        <w:t>7</w:t>
+      </w:r>
+      <w:r>
+        <w:t>.0.0</w:t>
       </w:r>
       <w:bookmarkEnd w:id="49"/>
       <w:bookmarkEnd w:id="50"/>
@@ -12793,7 +12838,13 @@
         <w:pStyle w:val="ListContinue"/>
       </w:pPr>
       <w:r>
-        <w:t>The targeted issues for the release of Spatial Manager to be made available with the 4.6.0.0 release were not available at the time of writing this release note. Further information will be made available through the approved method.</w:t>
+        <w:t>The targeted issues for the release of Spatial Manager to be made available with the 4.</w:t>
+      </w:r>
+      <w:r>
+        <w:t>7</w:t>
+      </w:r>
+      <w:r>
+        <w:t>.0.0 release were not available at the time of writing this release note. Further information will be made available through the approved method.</w:t>
       </w:r>
     </w:p>
     <w:p>
@@ -13656,14 +13707,27 @@
     <w:pPr>
       <w:pStyle w:val="Footer"/>
     </w:pPr>
-    <w:fldSimple w:instr=" FILENAME   \* MERGEFORMAT ">
-      <w:r>
-        <w:rPr>
-          <w:noProof/>
-        </w:rPr>
-        <w:t>Document3</w:t>
-      </w:r>
-    </w:fldSimple>
+    <w:r>
+      <w:fldChar w:fldCharType="begin"/>
+    </w:r>
+    <w:r>
+      <w:instrText xml:space="preserve"> FILENAME   \* MERGEFORMAT </w:instrText>
+    </w:r>
+    <w:r>
+      <w:fldChar w:fldCharType="separate"/>
+    </w:r>
+    <w:r>
+      <w:rPr>
+        <w:noProof/>
+      </w:rPr>
+      <w:t>Document3</w:t>
+    </w:r>
+    <w:r>
+      <w:rPr>
+        <w:noProof/>
+      </w:rPr>
+      <w:fldChar w:fldCharType="end"/>
+    </w:r>
   </w:p>
   <w:p>
     <w:pPr>
@@ -13808,11 +13872,21 @@
           <w:pPr>
             <w:pStyle w:val="HeaderDoctitle"/>
           </w:pPr>
-          <w:fldSimple w:instr=" SUBJECT   \* MERGEFORMAT ">
-            <w:r>
-              <w:t>Core Highways Release Notes</w:t>
-            </w:r>
-          </w:fldSimple>
+          <w:r>
+            <w:fldChar w:fldCharType="begin"/>
+          </w:r>
+          <w:r>
+            <w:instrText xml:space="preserve"> SUBJECT   \* MERGEFORMAT </w:instrText>
+          </w:r>
+          <w:r>
+            <w:fldChar w:fldCharType="separate"/>
+          </w:r>
+          <w:r>
+            <w:t>Core Highways Release Notes</w:t>
+          </w:r>
+          <w:r>
+            <w:fldChar w:fldCharType="end"/>
+          </w:r>
         </w:p>
       </w:tc>
     </w:tr>
@@ -13846,11 +13920,21 @@
           <w:pPr>
             <w:pStyle w:val="Header"/>
           </w:pPr>
-          <w:fldSimple w:instr=" TITLE   \* MERGEFORMAT ">
-            <w:r>
-              <w:t>EXOR</w:t>
-            </w:r>
-          </w:fldSimple>
+          <w:r>
+            <w:fldChar w:fldCharType="begin"/>
+          </w:r>
+          <w:r>
+            <w:instrText xml:space="preserve"> TITLE   \* MERGEFORMAT </w:instrText>
+          </w:r>
+          <w:r>
+            <w:fldChar w:fldCharType="separate"/>
+          </w:r>
+          <w:r>
+            <w:t>EXOR</w:t>
+          </w:r>
+          <w:r>
+            <w:fldChar w:fldCharType="end"/>
+          </w:r>
         </w:p>
       </w:tc>
     </w:tr>
@@ -13879,11 +13963,21 @@
           <w:pPr>
             <w:pStyle w:val="Header"/>
           </w:pPr>
-          <w:fldSimple w:instr=" COMMENTS   \* MERGEFORMAT ">
-            <w:r>
-              <w:t>v4.6.0.0</w:t>
-            </w:r>
-          </w:fldSimple>
+          <w:r>
+            <w:fldChar w:fldCharType="begin"/>
+          </w:r>
+          <w:r>
+            <w:instrText xml:space="preserve"> COMMENTS   \* MERGEFORMAT </w:instrText>
+          </w:r>
+          <w:r>
+            <w:fldChar w:fldCharType="separate"/>
+          </w:r>
+          <w:r>
+            <w:t>v4.6.0.0</w:t>
+          </w:r>
+          <w:r>
+            <w:fldChar w:fldCharType="end"/>
+          </w:r>
         </w:p>
       </w:tc>
       <w:tc>
@@ -13908,7 +14002,7 @@
             <w:fldChar w:fldCharType="separate"/>
           </w:r>
           <w:r>
-            <w:t>29-Oct-13</w:t>
+            <w:t>1-Nov-13</w:t>
           </w:r>
           <w:r>
             <w:fldChar w:fldCharType="end"/>
@@ -14070,17 +14164,27 @@
               <w:rStyle w:val="HighlightText"/>
             </w:rPr>
           </w:pPr>
-          <w:fldSimple w:instr=" SUBJECT   \* MERGEFORMAT ">
-            <w:r>
-              <w:rPr>
-                <w:rStyle w:val="HighlightText"/>
-              </w:rPr>
-              <w:t>Core Highways</w:t>
-            </w:r>
-            <w:r>
-              <w:t xml:space="preserve"> Release Notes</w:t>
-            </w:r>
-          </w:fldSimple>
+          <w:r>
+            <w:fldChar w:fldCharType="begin"/>
+          </w:r>
+          <w:r>
+            <w:instrText xml:space="preserve"> SUBJECT   \* MERGEFORMAT </w:instrText>
+          </w:r>
+          <w:r>
+            <w:fldChar w:fldCharType="separate"/>
+          </w:r>
+          <w:r>
+            <w:rPr>
+              <w:rStyle w:val="HighlightText"/>
+            </w:rPr>
+            <w:t>Core Highways</w:t>
+          </w:r>
+          <w:r>
+            <w:t xml:space="preserve"> Release Notes</w:t>
+          </w:r>
+          <w:r>
+            <w:fldChar w:fldCharType="end"/>
+          </w:r>
         </w:p>
       </w:tc>
     </w:tr>
@@ -14114,11 +14218,21 @@
           <w:pPr>
             <w:pStyle w:val="Header"/>
           </w:pPr>
-          <w:fldSimple w:instr=" TITLE   \* MERGEFORMAT ">
-            <w:r>
-              <w:t>EXOR</w:t>
-            </w:r>
-          </w:fldSimple>
+          <w:r>
+            <w:fldChar w:fldCharType="begin"/>
+          </w:r>
+          <w:r>
+            <w:instrText xml:space="preserve"> TITLE   \* MERGEFORMAT </w:instrText>
+          </w:r>
+          <w:r>
+            <w:fldChar w:fldCharType="separate"/>
+          </w:r>
+          <w:r>
+            <w:t>EXOR</w:t>
+          </w:r>
+          <w:r>
+            <w:fldChar w:fldCharType="end"/>
+          </w:r>
         </w:p>
       </w:tc>
     </w:tr>
@@ -14147,11 +14261,21 @@
           <w:pPr>
             <w:pStyle w:val="Header"/>
           </w:pPr>
-          <w:fldSimple w:instr=" COMMENTS   \* MERGEFORMAT ">
-            <w:r>
-              <w:t>v4.7.0.0</w:t>
-            </w:r>
-          </w:fldSimple>
+          <w:r>
+            <w:fldChar w:fldCharType="begin"/>
+          </w:r>
+          <w:r>
+            <w:instrText xml:space="preserve"> COMMENTS   \* MERGEFORMAT </w:instrText>
+          </w:r>
+          <w:r>
+            <w:fldChar w:fldCharType="separate"/>
+          </w:r>
+          <w:r>
+            <w:t>v4.7.0.0</w:t>
+          </w:r>
+          <w:r>
+            <w:fldChar w:fldCharType="end"/>
+          </w:r>
         </w:p>
       </w:tc>
       <w:tc>
@@ -23924,7 +24048,7 @@
 </file>
 
 <file path=customXml/itemProps1.xml><?xml version="1.0" encoding="utf-8"?>
-<ds:datastoreItem xmlns:ds="http://schemas.openxmlformats.org/officeDocument/2006/customXml" ds:itemID="{C08D2FCD-96F2-46B9-A8C2-F3B93EBF3EAA}">
+<ds:datastoreItem xmlns:ds="http://schemas.openxmlformats.org/officeDocument/2006/customXml" ds:itemID="{3E5AFB05-4921-4173-9BF6-EDCA97628E90}">
   <ds:schemaRefs>
     <ds:schemaRef ds:uri="http://schemas.openxmlformats.org/officeDocument/2006/bibliography"/>
   </ds:schemaRefs>

</xml_diff>